<commit_message>
updated the doc and other doc string
</commit_message>
<xml_diff>
--- a/covid19report.docx
+++ b/covid19report.docx
@@ -9,26 +9,18 @@
         </w:tabs>
         <w:jc w:val="center"/>
         <w:rPr>
-          <w:rFonts w:ascii="Book Antiqua" w:hAnsi="Book Antiqua" w:cstheme="minorHAnsi"/>
+          <w:rFonts w:ascii="Baskerville Old Face" w:hAnsi="Baskerville Old Face" w:cstheme="minorHAnsi"/>
           <w:sz w:val="36"/>
           <w:szCs w:val="36"/>
         </w:rPr>
       </w:pPr>
       <w:r>
         <w:rPr>
-          <w:rFonts w:ascii="Book Antiqua" w:hAnsi="Book Antiqua" w:cstheme="minorHAnsi"/>
+          <w:rFonts w:ascii="Baskerville Old Face" w:hAnsi="Baskerville Old Face" w:cstheme="minorHAnsi"/>
           <w:sz w:val="36"/>
           <w:szCs w:val="36"/>
         </w:rPr>
-        <w:t xml:space="preserve">TIME SERIES ANALYSIS OF COVID19 </w:t>
-      </w:r>
-      <w:r>
-        <w:rPr>
-          <w:rFonts w:ascii="Book Antiqua" w:hAnsi="Book Antiqua" w:cstheme="minorHAnsi"/>
-          <w:sz w:val="36"/>
-          <w:szCs w:val="36"/>
-        </w:rPr>
-        <w:t>DATA</w:t>
+        <w:t>TIME SERIES ANALYSIS OF COVID19 DATA</w:t>
       </w:r>
     </w:p>
     <w:p>
@@ -36,229 +28,86 @@
         <w:tabs>
           <w:tab w:val="left" w:pos="1701"/>
         </w:tabs>
-        <w:jc w:val="center"/>
-        <w:rPr>
-          <w:rStyle w:val="Hyperlink"/>
-          <w:rFonts w:ascii="Forte" w:hAnsi="Forte" w:cstheme="minorHAnsi"/>
-          <w:color w:val="595959" w:themeColor="text1" w:themeTint="A6"/>
-          <w:sz w:val="24"/>
-          <w:szCs w:val="24"/>
-        </w:rPr>
-      </w:pPr>
-      <w:r>
-        <w:rPr>
-          <w:rFonts w:ascii="Forte" w:hAnsi="Forte" w:cstheme="minorHAnsi"/>
-          <w:color w:val="595959" w:themeColor="text1" w:themeTint="A6"/>
-          <w:sz w:val="24"/>
-          <w:szCs w:val="24"/>
-        </w:rPr>
-        <w:t>Brief about Data: Obtained the time series data related to confirmed cases, deaths and recoveries from a Git hub page maintained by John Hopkins University</w:t>
-      </w:r>
-      <w:r>
-        <w:rPr>
-          <w:rFonts w:ascii="Forte" w:hAnsi="Forte" w:cstheme="minorHAnsi"/>
-          <w:color w:val="595959" w:themeColor="text1" w:themeTint="A6"/>
-          <w:sz w:val="24"/>
-          <w:szCs w:val="24"/>
-        </w:rPr>
-        <w:t xml:space="preserve">. </w:t>
-      </w:r>
-      <w:r>
-        <w:rPr>
-          <w:rFonts w:ascii="Forte" w:hAnsi="Forte" w:cstheme="minorHAnsi"/>
-          <w:color w:val="595959" w:themeColor="text1" w:themeTint="A6"/>
-          <w:sz w:val="24"/>
-          <w:szCs w:val="24"/>
-        </w:rPr>
-        <w:t xml:space="preserve">                         </w:t>
-      </w:r>
-      <w:r>
-        <w:rPr>
-          <w:rFonts w:ascii="Forte" w:hAnsi="Forte" w:cstheme="minorHAnsi"/>
-          <w:color w:val="595959" w:themeColor="text1" w:themeTint="A6"/>
-          <w:sz w:val="24"/>
-          <w:szCs w:val="24"/>
-        </w:rPr>
-        <w:t xml:space="preserve">Reference: </w:t>
-      </w:r>
-      <w:hyperlink r:id="rId5" w:history="1">
-        <w:r>
-          <w:rPr>
-            <w:rStyle w:val="Hyperlink"/>
-            <w:rFonts w:ascii="Forte" w:hAnsi="Forte" w:cstheme="minorHAnsi"/>
-            <w:color w:val="595959" w:themeColor="text1" w:themeTint="A6"/>
-            <w:sz w:val="24"/>
-            <w:szCs w:val="24"/>
-          </w:rPr>
-          <w:t>https://github.com/CSSEGISandData/COVID-19</w:t>
-        </w:r>
-      </w:hyperlink>
-    </w:p>
-    <w:p>
-      <w:pPr>
-        <w:tabs>
-          <w:tab w:val="left" w:pos="1701"/>
-        </w:tabs>
-        <w:jc w:val="center"/>
-        <w:rPr>
-          <w:rFonts w:ascii="Forte" w:hAnsi="Forte" w:cstheme="minorHAnsi"/>
-          <w:color w:val="595959" w:themeColor="text1" w:themeTint="A6"/>
-          <w:sz w:val="24"/>
-          <w:szCs w:val="24"/>
-        </w:rPr>
-        <w:sectPr>
-          <w:pgSz w:w="11906" w:h="16838"/>
-          <w:pgMar w:top="426" w:right="1440" w:bottom="1440" w:left="1440" w:header="708" w:footer="708" w:gutter="0"/>
-          <w:cols w:space="708"/>
-          <w:docGrid w:linePitch="360"/>
-        </w:sectPr>
-      </w:pPr>
-    </w:p>
-    <w:p>
-      <w:pPr>
         <w:rPr>
           <w:rFonts w:ascii="Baskerville Old Face" w:hAnsi="Baskerville Old Face" w:cstheme="minorHAnsi"/>
           <w:b/>
           <w:bCs/>
-          <w:sz w:val="24"/>
-          <w:szCs w:val="24"/>
+          <w:sz w:val="28"/>
+          <w:szCs w:val="28"/>
         </w:rPr>
         <w:sectPr>
           <w:type w:val="continuous"/>
           <w:pgSz w:w="11906" w:h="16838"/>
           <w:pgMar w:top="426" w:right="1440" w:bottom="1440" w:left="1440" w:header="708" w:footer="708" w:gutter="0"/>
-          <w:cols w:space="708"/>
-          <w:docGrid w:linePitch="360"/>
+          <w:cols w:space="720"/>
         </w:sectPr>
       </w:pPr>
+      <w:r>
+        <w:rPr>
+          <w:rFonts w:ascii="Bell MT" w:hAnsi="Bell MT" w:cstheme="minorHAnsi"/>
+          <w:b/>
+          <w:bCs/>
+          <w:color w:val="595959" w:themeColor="text1" w:themeTint="A6"/>
+          <w:sz w:val="24"/>
+          <w:szCs w:val="24"/>
+        </w:rPr>
+        <w:t>Brief about Data:</w:t>
+      </w:r>
+      <w:r>
+        <w:rPr>
+          <w:rFonts w:ascii="Bell MT" w:hAnsi="Bell MT" w:cstheme="minorHAnsi"/>
+          <w:color w:val="595959" w:themeColor="text1" w:themeTint="A6"/>
+          <w:sz w:val="24"/>
+          <w:szCs w:val="24"/>
+        </w:rPr>
+        <w:t xml:space="preserve"> </w:t>
+      </w:r>
+      <w:r>
+        <w:rPr>
+          <w:rFonts w:ascii="Bell MT" w:hAnsi="Bell MT" w:cstheme="minorHAnsi"/>
+          <w:color w:val="595959" w:themeColor="text1" w:themeTint="A6"/>
+          <w:sz w:val="24"/>
+          <w:szCs w:val="24"/>
+        </w:rPr>
+        <w:t xml:space="preserve">1. </w:t>
+      </w:r>
+      <w:proofErr w:type="gramStart"/>
+      <w:r>
+        <w:rPr>
+          <w:rFonts w:ascii="Bell MT" w:hAnsi="Bell MT" w:cstheme="minorHAnsi"/>
+          <w:color w:val="595959" w:themeColor="text1" w:themeTint="A6"/>
+          <w:sz w:val="24"/>
+          <w:szCs w:val="24"/>
+        </w:rPr>
+        <w:t>Obtained</w:t>
+      </w:r>
+      <w:proofErr w:type="gramEnd"/>
+      <w:r>
+        <w:rPr>
+          <w:rFonts w:ascii="Bell MT" w:hAnsi="Bell MT" w:cstheme="minorHAnsi"/>
+          <w:color w:val="595959" w:themeColor="text1" w:themeTint="A6"/>
+          <w:sz w:val="24"/>
+          <w:szCs w:val="24"/>
+        </w:rPr>
+        <w:t xml:space="preserve"> the time series data related to confirmed cases, deaths and recoveries from a Git hub page maintained by John Hopkins University. </w:t>
+      </w:r>
+      <w:r>
+        <w:rPr>
+          <w:rFonts w:ascii="Bell MT" w:hAnsi="Bell MT" w:cstheme="minorHAnsi"/>
+          <w:color w:val="595959" w:themeColor="text1" w:themeTint="A6"/>
+          <w:sz w:val="24"/>
+          <w:szCs w:val="24"/>
+        </w:rPr>
+        <w:t>2. Vaccination data from WHO website.</w:t>
+      </w:r>
     </w:p>
     <w:p>
       <w:pPr>
         <w:rPr>
           <w:rFonts w:ascii="Baskerville Old Face" w:eastAsia="Times New Roman" w:hAnsi="Baskerville Old Face" w:cs="Arial"/>
           <w:color w:val="000000" w:themeColor="text1"/>
-          <w:sz w:val="24"/>
-          <w:szCs w:val="24"/>
-          <w:lang w:eastAsia="en-SG"/>
-        </w:rPr>
-      </w:pPr>
-      <w:r>
-        <w:rPr>
-          <w:rFonts w:ascii="Baskerville Old Face" w:hAnsi="Baskerville Old Face" w:cstheme="minorHAnsi"/>
-          <w:b/>
-          <w:bCs/>
-          <w:sz w:val="24"/>
-          <w:szCs w:val="24"/>
-        </w:rPr>
-        <w:lastRenderedPageBreak/>
-        <w:t>Context</w:t>
-      </w:r>
-      <w:r>
-        <w:rPr>
-          <w:rFonts w:ascii="Baskerville Old Face" w:hAnsi="Baskerville Old Face" w:cstheme="minorHAnsi"/>
-          <w:sz w:val="24"/>
-          <w:szCs w:val="24"/>
-        </w:rPr>
-        <w:t xml:space="preserve">: </w:t>
-      </w:r>
-      <w:r>
-        <w:rPr>
-          <w:rFonts w:ascii="Baskerville Old Face" w:eastAsia="Times New Roman" w:hAnsi="Baskerville Old Face" w:cs="Arial"/>
-          <w:color w:val="000000" w:themeColor="text1"/>
-          <w:sz w:val="24"/>
-          <w:szCs w:val="24"/>
-          <w:lang w:eastAsia="en-SG"/>
-        </w:rPr>
-        <w:t>COVID-19 is a contagious disease caused by SARS-CoV-2.</w:t>
-      </w:r>
-      <w:r>
-        <w:rPr>
-          <w:rFonts w:ascii="Baskerville Old Face" w:eastAsia="Times New Roman" w:hAnsi="Baskerville Old Face" w:cs="Arial"/>
-          <w:color w:val="000000" w:themeColor="text1"/>
-          <w:sz w:val="24"/>
-          <w:szCs w:val="24"/>
-          <w:lang w:eastAsia="en-SG"/>
-        </w:rPr>
-        <w:t xml:space="preserve"> </w:t>
-      </w:r>
-      <w:r>
-        <w:rPr>
-          <w:rFonts w:ascii="Baskerville Old Face" w:eastAsia="Times New Roman" w:hAnsi="Baskerville Old Face" w:cs="Arial"/>
-          <w:color w:val="000000" w:themeColor="text1"/>
-          <w:sz w:val="24"/>
-          <w:szCs w:val="24"/>
-          <w:lang w:eastAsia="en-SG"/>
-        </w:rPr>
-        <w:t xml:space="preserve">It </w:t>
-      </w:r>
-      <w:r>
-        <w:rPr>
-          <w:rFonts w:ascii="Baskerville Old Face" w:eastAsia="Times New Roman" w:hAnsi="Baskerville Old Face" w:cs="Arial"/>
-          <w:color w:val="000000" w:themeColor="text1"/>
-          <w:sz w:val="24"/>
-          <w:szCs w:val="24"/>
-          <w:lang w:eastAsia="en-SG"/>
-        </w:rPr>
-        <w:t>emerged in December 2019</w:t>
-      </w:r>
-      <w:r>
-        <w:rPr>
-          <w:rFonts w:ascii="Baskerville Old Face" w:eastAsia="Times New Roman" w:hAnsi="Baskerville Old Face" w:cs="Arial"/>
-          <w:color w:val="000000" w:themeColor="text1"/>
-          <w:sz w:val="24"/>
-          <w:szCs w:val="24"/>
-          <w:lang w:eastAsia="en-SG"/>
-        </w:rPr>
-        <w:t xml:space="preserve"> from Wuhan</w:t>
-      </w:r>
-      <w:r>
-        <w:rPr>
-          <w:rFonts w:ascii="Baskerville Old Face" w:eastAsia="Times New Roman" w:hAnsi="Baskerville Old Face" w:cs="Arial"/>
-          <w:color w:val="000000" w:themeColor="text1"/>
-          <w:sz w:val="24"/>
-          <w:szCs w:val="24"/>
-          <w:lang w:eastAsia="en-SG"/>
-        </w:rPr>
-        <w:t>. In this a</w:t>
-      </w:r>
-      <w:r>
-        <w:rPr>
-          <w:rFonts w:ascii="Baskerville Old Face" w:eastAsia="Times New Roman" w:hAnsi="Baskerville Old Face" w:cs="Arial"/>
-          <w:color w:val="000000" w:themeColor="text1"/>
-          <w:sz w:val="24"/>
-          <w:szCs w:val="24"/>
-          <w:lang w:eastAsia="en-SG"/>
-        </w:rPr>
-        <w:t xml:space="preserve">nalysis we are going to discover various trends and facts regarding the covid19 </w:t>
-      </w:r>
-      <w:r>
-        <w:rPr>
-          <w:rFonts w:ascii="Baskerville Old Face" w:eastAsia="Times New Roman" w:hAnsi="Baskerville Old Face" w:cs="Arial"/>
-          <w:color w:val="000000" w:themeColor="text1"/>
-          <w:sz w:val="24"/>
-          <w:szCs w:val="24"/>
-          <w:lang w:eastAsia="en-SG"/>
-        </w:rPr>
-        <w:t>throughout the world</w:t>
-      </w:r>
-      <w:r>
-        <w:rPr>
-          <w:rFonts w:ascii="Baskerville Old Face" w:eastAsia="Times New Roman" w:hAnsi="Baskerville Old Face" w:cs="Arial"/>
-          <w:color w:val="000000" w:themeColor="text1"/>
-          <w:sz w:val="24"/>
-          <w:szCs w:val="24"/>
-          <w:lang w:eastAsia="en-SG"/>
-        </w:rPr>
-        <w:t>.</w:t>
-      </w:r>
-    </w:p>
-    <w:p>
-      <w:pPr>
-        <w:rPr>
-          <w:rFonts w:ascii="Baskerville Old Face" w:eastAsia="Times New Roman" w:hAnsi="Baskerville Old Face" w:cs="Arial"/>
-          <w:color w:val="000000" w:themeColor="text1"/>
-          <w:sz w:val="24"/>
-          <w:szCs w:val="24"/>
+          <w:sz w:val="28"/>
+          <w:szCs w:val="28"/>
           <w:lang w:eastAsia="en-SG"/>
         </w:rPr>
       </w:pPr>
@@ -268,15 +117,47 @@
           <w:b/>
           <w:bCs/>
           <w:color w:val="000000" w:themeColor="text1"/>
-          <w:sz w:val="24"/>
-          <w:szCs w:val="24"/>
+          <w:sz w:val="28"/>
+          <w:szCs w:val="28"/>
           <w:lang w:eastAsia="en-SG"/>
         </w:rPr>
-        <w:t>Time Series Trends:</w:t>
-      </w:r>
-    </w:p>
-    <w:p>
-      <w:pPr>
+        <w:lastRenderedPageBreak/>
+        <w:t>Cases and Deaths time s</w:t>
+      </w:r>
+      <w:r>
+        <w:rPr>
+          <w:rFonts w:ascii="Baskerville Old Face" w:eastAsia="Times New Roman" w:hAnsi="Baskerville Old Face" w:cs="Arial"/>
+          <w:b/>
+          <w:bCs/>
+          <w:color w:val="000000" w:themeColor="text1"/>
+          <w:sz w:val="28"/>
+          <w:szCs w:val="28"/>
+          <w:lang w:eastAsia="en-SG"/>
+        </w:rPr>
+        <w:t xml:space="preserve">eries </w:t>
+      </w:r>
+      <w:r>
+        <w:rPr>
+          <w:rFonts w:ascii="Baskerville Old Face" w:eastAsia="Times New Roman" w:hAnsi="Baskerville Old Face" w:cs="Arial"/>
+          <w:b/>
+          <w:bCs/>
+          <w:color w:val="000000" w:themeColor="text1"/>
+          <w:sz w:val="28"/>
+          <w:szCs w:val="28"/>
+          <w:lang w:eastAsia="en-SG"/>
+        </w:rPr>
+        <w:t>Trends</w:t>
+      </w:r>
+    </w:p>
+    <w:p>
+      <w:pPr>
+        <w:rPr>
+          <w:rFonts w:ascii="Baskerville Old Face" w:hAnsi="Baskerville Old Face" w:cstheme="minorHAnsi"/>
+          <w:sz w:val="24"/>
+          <w:szCs w:val="24"/>
+        </w:rPr>
+      </w:pPr>
+      <w:r>
         <w:rPr>
           <w:rFonts w:ascii="Baskerville Old Face" w:eastAsia="Times New Roman" w:hAnsi="Baskerville Old Face" w:cs="Arial"/>
           <w:color w:val="000000" w:themeColor="text1"/>
@@ -284,19 +165,10 @@
           <w:szCs w:val="24"/>
           <w:lang w:eastAsia="en-SG"/>
         </w:rPr>
-      </w:pPr>
-      <w:r>
-        <w:rPr>
-          <w:rFonts w:ascii="Baskerville Old Face" w:eastAsia="Times New Roman" w:hAnsi="Baskerville Old Face" w:cs="Arial"/>
-          <w:color w:val="000000" w:themeColor="text1"/>
-          <w:sz w:val="24"/>
-          <w:szCs w:val="24"/>
-          <w:lang w:eastAsia="en-SG"/>
-        </w:rPr>
         <w:drawing>
-          <wp:inline distT="0" distB="0" distL="0" distR="0" wp14:anchorId="19103577" wp14:editId="1F8C25FB">
-            <wp:extent cx="2964180" cy="1607171"/>
-            <wp:effectExtent l="0" t="0" r="7620" b="0"/>
+          <wp:inline distT="0" distB="0" distL="0" distR="0" wp14:anchorId="68C26EEA" wp14:editId="7F27E597">
+            <wp:extent cx="2640965" cy="1511300"/>
+            <wp:effectExtent l="0" t="0" r="6985" b="0"/>
             <wp:docPr id="1" name="Picture 1"/>
             <wp:cNvGraphicFramePr>
               <a:graphicFrameLocks xmlns:a="http://schemas.openxmlformats.org/drawingml/2006/main" noChangeAspect="1"/>
@@ -309,7 +181,7 @@
                     <pic:cNvPicPr/>
                   </pic:nvPicPr>
                   <pic:blipFill>
-                    <a:blip r:embed="rId6"/>
+                    <a:blip r:embed="rId8"/>
                     <a:stretch>
                       <a:fillRect/>
                     </a:stretch>
@@ -317,7 +189,7 @@
                   <pic:spPr>
                     <a:xfrm>
                       <a:off x="0" y="0"/>
-                      <a:ext cx="2973833" cy="1612405"/>
+                      <a:ext cx="2640965" cy="1511300"/>
                     </a:xfrm>
                     <a:prstGeom prst="rect">
                       <a:avLst/>
@@ -329,30 +201,25 @@
           </wp:inline>
         </w:drawing>
       </w:r>
-    </w:p>
-    <w:p>
-      <w:pPr>
-        <w:rPr>
-          <w:rFonts w:ascii="Baskerville Old Face" w:eastAsia="Times New Roman" w:hAnsi="Baskerville Old Face" w:cs="Arial"/>
-          <w:color w:val="000000" w:themeColor="text1"/>
-          <w:sz w:val="24"/>
-          <w:szCs w:val="24"/>
-          <w:lang w:eastAsia="en-SG"/>
-        </w:rPr>
-      </w:pPr>
-      <w:r>
-        <w:rPr>
-          <w:rFonts w:ascii="Baskerville Old Face" w:eastAsia="Times New Roman" w:hAnsi="Baskerville Old Face" w:cs="Arial"/>
-          <w:color w:val="000000" w:themeColor="text1"/>
-          <w:sz w:val="24"/>
-          <w:szCs w:val="24"/>
-          <w:lang w:eastAsia="en-SG"/>
+      <w:r>
+        <w:rPr>
+          <w:rFonts w:ascii="Baskerville Old Face" w:hAnsi="Baskerville Old Face" w:cstheme="minorHAnsi"/>
+          <w:sz w:val="24"/>
+          <w:szCs w:val="24"/>
+        </w:rPr>
+        <w:t xml:space="preserve">      </w:t>
+      </w:r>
+      <w:r>
+        <w:rPr>
+          <w:rFonts w:ascii="Baskerville Old Face" w:hAnsi="Baskerville Old Face" w:cstheme="minorHAnsi"/>
+          <w:sz w:val="24"/>
+          <w:szCs w:val="24"/>
         </w:rPr>
         <w:drawing>
-          <wp:inline distT="0" distB="0" distL="0" distR="0" wp14:anchorId="016E057E" wp14:editId="3BEEB984">
-            <wp:extent cx="2802522" cy="1619250"/>
-            <wp:effectExtent l="0" t="0" r="0" b="0"/>
-            <wp:docPr id="3" name="Picture 3"/>
+          <wp:inline distT="0" distB="0" distL="0" distR="0" wp14:anchorId="4085A124" wp14:editId="6183B446">
+            <wp:extent cx="2640965" cy="1509395"/>
+            <wp:effectExtent l="0" t="0" r="6985" b="0"/>
+            <wp:docPr id="9" name="Picture 9"/>
             <wp:cNvGraphicFramePr>
               <a:graphicFrameLocks xmlns:a="http://schemas.openxmlformats.org/drawingml/2006/main" noChangeAspect="1"/>
             </wp:cNvGraphicFramePr>
@@ -364,7 +231,7 @@
                     <pic:cNvPicPr/>
                   </pic:nvPicPr>
                   <pic:blipFill>
-                    <a:blip r:embed="rId7"/>
+                    <a:blip r:embed="rId9"/>
                     <a:stretch>
                       <a:fillRect/>
                     </a:stretch>
@@ -372,7 +239,7 @@
                   <pic:spPr>
                     <a:xfrm>
                       <a:off x="0" y="0"/>
-                      <a:ext cx="2812024" cy="1624740"/>
+                      <a:ext cx="2640965" cy="1509395"/>
                     </a:xfrm>
                     <a:prstGeom prst="rect">
                       <a:avLst/>
@@ -393,130 +260,45 @@
           <w:szCs w:val="24"/>
         </w:rPr>
       </w:pPr>
-    </w:p>
-    <w:p>
-      <w:pPr>
-        <w:rPr>
-          <w:rFonts w:ascii="Baskerville Old Face" w:hAnsi="Baskerville Old Face" w:cstheme="minorHAnsi"/>
-          <w:sz w:val="24"/>
-          <w:szCs w:val="24"/>
-        </w:rPr>
-      </w:pPr>
-      <w:r>
-        <w:rPr>
-          <w:rFonts w:ascii="Baskerville Old Face" w:hAnsi="Baskerville Old Face" w:cstheme="minorHAnsi"/>
-          <w:sz w:val="24"/>
-          <w:szCs w:val="24"/>
-        </w:rPr>
-        <w:t>The above plots represent the time trend of the COVID</w:t>
-      </w:r>
-      <w:r>
-        <w:rPr>
-          <w:rFonts w:ascii="Baskerville Old Face" w:hAnsi="Baskerville Old Face" w:cstheme="minorHAnsi"/>
-          <w:sz w:val="24"/>
-          <w:szCs w:val="24"/>
-        </w:rPr>
-        <w:t xml:space="preserve"> positive</w:t>
-      </w:r>
-      <w:r>
-        <w:rPr>
-          <w:rFonts w:ascii="Baskerville Old Face" w:hAnsi="Baskerville Old Face" w:cstheme="minorHAnsi"/>
-          <w:sz w:val="24"/>
-          <w:szCs w:val="24"/>
-        </w:rPr>
-        <w:t xml:space="preserve"> cases throughout the world over the past 2 years. Interesting observation we can notice here is although the trend is increasing throughout, there seems to be a surge around </w:t>
-      </w:r>
-      <w:r>
-        <w:rPr>
-          <w:rFonts w:ascii="Baskerville Old Face" w:hAnsi="Baskerville Old Face" w:cstheme="minorHAnsi"/>
-          <w:color w:val="00B0F0"/>
-          <w:sz w:val="24"/>
-          <w:szCs w:val="24"/>
-        </w:rPr>
-        <w:t>December2020 to February2021</w:t>
-      </w:r>
-      <w:r>
-        <w:rPr>
-          <w:rFonts w:ascii="Baskerville Old Face" w:hAnsi="Baskerville Old Face" w:cstheme="minorHAnsi"/>
-          <w:sz w:val="24"/>
-          <w:szCs w:val="24"/>
-        </w:rPr>
-        <w:t xml:space="preserve">, where the cases touched a high of </w:t>
-      </w:r>
-      <w:r>
-        <w:rPr>
-          <w:rFonts w:ascii="Baskerville Old Face" w:hAnsi="Baskerville Old Face" w:cstheme="minorHAnsi"/>
-          <w:color w:val="00B0F0"/>
-          <w:sz w:val="24"/>
-          <w:szCs w:val="24"/>
-        </w:rPr>
-        <w:t>12000M</w:t>
-      </w:r>
-      <w:r>
-        <w:rPr>
-          <w:rFonts w:ascii="Baskerville Old Face" w:hAnsi="Baskerville Old Face" w:cstheme="minorHAnsi"/>
-          <w:sz w:val="24"/>
-          <w:szCs w:val="24"/>
-        </w:rPr>
-        <w:t xml:space="preserve"> and the casualties reached the all-time high of over </w:t>
-      </w:r>
-      <w:r>
-        <w:rPr>
-          <w:rFonts w:ascii="Baskerville Old Face" w:hAnsi="Baskerville Old Face" w:cstheme="minorHAnsi"/>
-          <w:color w:val="00B0F0"/>
-          <w:sz w:val="24"/>
-          <w:szCs w:val="24"/>
-        </w:rPr>
-        <w:t>200M</w:t>
-      </w:r>
-      <w:r>
-        <w:rPr>
-          <w:rFonts w:ascii="Baskerville Old Face" w:hAnsi="Baskerville Old Face" w:cstheme="minorHAnsi"/>
-          <w:sz w:val="24"/>
-          <w:szCs w:val="24"/>
-        </w:rPr>
-        <w:t>.</w:t>
-      </w:r>
-    </w:p>
-    <w:p>
-      <w:pPr>
-        <w:rPr>
-          <w:rFonts w:ascii="Baskerville Old Face" w:hAnsi="Baskerville Old Face" w:cstheme="minorHAnsi"/>
-          <w:sz w:val="24"/>
-          <w:szCs w:val="24"/>
-        </w:rPr>
-      </w:pPr>
-      <w:r>
-        <w:rPr>
-          <w:rFonts w:ascii="Baskerville Old Face" w:hAnsi="Baskerville Old Face" w:cstheme="minorHAnsi"/>
-          <w:sz w:val="24"/>
-          <w:szCs w:val="24"/>
-        </w:rPr>
-        <w:t xml:space="preserve">One more observation here is that there seems to be a one-on-one correlation </w:t>
-      </w:r>
-      <w:r>
-        <w:rPr>
-          <w:rFonts w:ascii="Baskerville Old Face" w:hAnsi="Baskerville Old Face" w:cstheme="minorHAnsi"/>
-          <w:sz w:val="24"/>
-          <w:szCs w:val="24"/>
-        </w:rPr>
-        <w:t>between the</w:t>
-      </w:r>
-      <w:r>
-        <w:rPr>
-          <w:rFonts w:ascii="Baskerville Old Face" w:hAnsi="Baskerville Old Face" w:cstheme="minorHAnsi"/>
-          <w:sz w:val="24"/>
-          <w:szCs w:val="24"/>
-        </w:rPr>
-        <w:t xml:space="preserve"> cases and deaths recorded b</w:t>
-      </w:r>
-      <w:r>
-        <w:rPr>
-          <w:rFonts w:ascii="Baskerville Old Face" w:hAnsi="Baskerville Old Face" w:cstheme="minorHAnsi"/>
-          <w:sz w:val="24"/>
-          <w:szCs w:val="24"/>
-        </w:rPr>
-        <w:t>ut around</w:t>
+      <w:r>
+        <w:rPr>
+          <w:rFonts w:ascii="Baskerville Old Face" w:hAnsi="Baskerville Old Face" w:cstheme="minorHAnsi"/>
+          <w:sz w:val="24"/>
+          <w:szCs w:val="24"/>
+        </w:rPr>
+        <w:t xml:space="preserve">The number of cases in each month are plotted for the past 2 years, we observe that there is spike in the number of </w:t>
+      </w:r>
+      <w:r>
+        <w:rPr>
+          <w:rFonts w:ascii="Baskerville Old Face" w:hAnsi="Baskerville Old Face" w:cstheme="minorHAnsi"/>
+          <w:sz w:val="24"/>
+          <w:szCs w:val="24"/>
+        </w:rPr>
+        <w:t xml:space="preserve">confirmed </w:t>
+      </w:r>
+      <w:r>
+        <w:rPr>
+          <w:rFonts w:ascii="Baskerville Old Face" w:hAnsi="Baskerville Old Face" w:cstheme="minorHAnsi"/>
+          <w:sz w:val="24"/>
+          <w:szCs w:val="24"/>
+        </w:rPr>
+        <w:t>cases around Nov 2020</w:t>
+      </w:r>
+      <w:r>
+        <w:rPr>
+          <w:rFonts w:ascii="Baskerville Old Face" w:hAnsi="Baskerville Old Face" w:cstheme="minorHAnsi"/>
+          <w:sz w:val="24"/>
+          <w:szCs w:val="24"/>
+        </w:rPr>
+        <w:t xml:space="preserve">, at the same time the deaths cases also spiked up. We notice another spike around Jan 2022, but the deaths have not increased </w:t>
+      </w:r>
+      <w:r>
+        <w:rPr>
+          <w:rFonts w:ascii="Baskerville Old Face" w:hAnsi="Baskerville Old Face" w:cstheme="minorHAnsi"/>
+          <w:sz w:val="24"/>
+          <w:szCs w:val="24"/>
+        </w:rPr>
+        <w:t>in the same way as before, we may account this to multiple factors, like change in variants, or immunisation because of vaccination.</w:t>
       </w:r>
       <w:r>
         <w:rPr>
@@ -526,110 +308,947 @@
         </w:rPr>
         <w:t xml:space="preserve"> </w:t>
       </w:r>
-      <w:r>
-        <w:rPr>
-          <w:rFonts w:ascii="Baskerville Old Face" w:hAnsi="Baskerville Old Face" w:cstheme="minorHAnsi"/>
-          <w:color w:val="00B0F0"/>
-          <w:sz w:val="24"/>
-          <w:szCs w:val="24"/>
-        </w:rPr>
-        <w:t xml:space="preserve">December2021 to Feb2022, </w:t>
-      </w:r>
-      <w:r>
-        <w:rPr>
-          <w:rFonts w:ascii="Baskerville Old Face" w:hAnsi="Baskerville Old Face" w:cstheme="minorHAnsi"/>
-          <w:sz w:val="24"/>
-          <w:szCs w:val="24"/>
-        </w:rPr>
-        <w:t>we see that even though there is a spike in the cases obser</w:t>
-      </w:r>
-      <w:r>
-        <w:rPr>
-          <w:rFonts w:ascii="Baskerville Old Face" w:hAnsi="Baskerville Old Face" w:cstheme="minorHAnsi"/>
-          <w:sz w:val="24"/>
-          <w:szCs w:val="24"/>
-        </w:rPr>
-        <w:t xml:space="preserve">ved, similar behaviour is not observed in   the deaths count. </w:t>
-      </w:r>
-    </w:p>
-    <w:p>
-      <w:pPr>
-        <w:rPr>
-          <w:rFonts w:ascii="Baskerville Old Face" w:hAnsi="Baskerville Old Face" w:cstheme="minorHAnsi"/>
-          <w:sz w:val="24"/>
-          <w:szCs w:val="24"/>
-        </w:rPr>
-      </w:pPr>
-      <w:r>
-        <w:rPr>
-          <w:rFonts w:ascii="Baskerville Old Face" w:hAnsi="Baskerville Old Face" w:cstheme="minorHAnsi"/>
-          <w:color w:val="FF0000"/>
-          <w:sz w:val="24"/>
-          <w:szCs w:val="24"/>
-        </w:rPr>
-        <w:t xml:space="preserve">Other methods tried: </w:t>
-      </w:r>
-      <w:r>
-        <w:rPr>
-          <w:rFonts w:ascii="Baskerville Old Face" w:hAnsi="Baskerville Old Face" w:cstheme="minorHAnsi"/>
-          <w:sz w:val="24"/>
-          <w:szCs w:val="24"/>
-        </w:rPr>
-        <w:t xml:space="preserve">Tried plotting the data as bar chart but the trends were not continuous so changed to line plot which had continuous lines which is more interpretable </w:t>
-      </w:r>
-      <w:proofErr w:type="spellStart"/>
-      <w:r>
-        <w:rPr>
-          <w:rFonts w:ascii="Baskerville Old Face" w:hAnsi="Baskerville Old Face" w:cstheme="minorHAnsi"/>
-          <w:sz w:val="24"/>
-          <w:szCs w:val="24"/>
-        </w:rPr>
-        <w:t>wrt</w:t>
-      </w:r>
-      <w:proofErr w:type="spellEnd"/>
-      <w:r>
-        <w:rPr>
-          <w:rFonts w:ascii="Baskerville Old Face" w:hAnsi="Baskerville Old Face" w:cstheme="minorHAnsi"/>
-          <w:sz w:val="24"/>
-          <w:szCs w:val="24"/>
-        </w:rPr>
-        <w:t xml:space="preserve"> trends.</w:t>
-      </w:r>
+    </w:p>
+    <w:p>
+      <w:pPr>
+        <w:rPr>
+          <w:rFonts w:ascii="Baskerville Old Face" w:hAnsi="Baskerville Old Face" w:cstheme="minorHAnsi"/>
+          <w:sz w:val="24"/>
+          <w:szCs w:val="24"/>
+        </w:rPr>
+      </w:pPr>
+      <w:r>
+        <w:rPr>
+          <w:rFonts w:ascii="Baskerville Old Face" w:hAnsi="Baskerville Old Face" w:cstheme="minorHAnsi"/>
+          <w:sz w:val="24"/>
+          <w:szCs w:val="24"/>
+        </w:rPr>
+        <w:drawing>
+          <wp:inline distT="0" distB="0" distL="0" distR="0" wp14:anchorId="1E0E855A" wp14:editId="2E1E7E2D">
+            <wp:extent cx="2640965" cy="1083310"/>
+            <wp:effectExtent l="0" t="0" r="6985" b="2540"/>
+            <wp:docPr id="11" name="Picture 11"/>
+            <wp:cNvGraphicFramePr>
+              <a:graphicFrameLocks xmlns:a="http://schemas.openxmlformats.org/drawingml/2006/main" noChangeAspect="1"/>
+            </wp:cNvGraphicFramePr>
+            <a:graphic xmlns:a="http://schemas.openxmlformats.org/drawingml/2006/main">
+              <a:graphicData uri="http://schemas.openxmlformats.org/drawingml/2006/picture">
+                <pic:pic xmlns:pic="http://schemas.openxmlformats.org/drawingml/2006/picture">
+                  <pic:nvPicPr>
+                    <pic:cNvPr id="1" name=""/>
+                    <pic:cNvPicPr/>
+                  </pic:nvPicPr>
+                  <pic:blipFill>
+                    <a:blip r:embed="rId10"/>
+                    <a:stretch>
+                      <a:fillRect/>
+                    </a:stretch>
+                  </pic:blipFill>
+                  <pic:spPr>
+                    <a:xfrm>
+                      <a:off x="0" y="0"/>
+                      <a:ext cx="2640965" cy="1083310"/>
+                    </a:xfrm>
+                    <a:prstGeom prst="rect">
+                      <a:avLst/>
+                    </a:prstGeom>
+                  </pic:spPr>
+                </pic:pic>
+              </a:graphicData>
+            </a:graphic>
+          </wp:inline>
+        </w:drawing>
+      </w:r>
+    </w:p>
+    <w:p>
+      <w:pPr>
+        <w:rPr>
+          <w:rFonts w:ascii="Baskerville Old Face" w:hAnsi="Baskerville Old Face" w:cstheme="minorHAnsi"/>
+          <w:sz w:val="24"/>
+          <w:szCs w:val="24"/>
+        </w:rPr>
+      </w:pPr>
+      <w:r>
+        <w:rPr>
+          <w:rFonts w:ascii="Baskerville Old Face" w:hAnsi="Baskerville Old Face" w:cstheme="minorHAnsi"/>
+          <w:sz w:val="24"/>
+          <w:szCs w:val="24"/>
+        </w:rPr>
+        <w:drawing>
+          <wp:inline distT="0" distB="0" distL="0" distR="0" wp14:anchorId="5F92D0DC" wp14:editId="1E63667C">
+            <wp:extent cx="2640965" cy="982980"/>
+            <wp:effectExtent l="0" t="0" r="6985" b="7620"/>
+            <wp:docPr id="12" name="Picture 12"/>
+            <wp:cNvGraphicFramePr>
+              <a:graphicFrameLocks xmlns:a="http://schemas.openxmlformats.org/drawingml/2006/main" noChangeAspect="1"/>
+            </wp:cNvGraphicFramePr>
+            <a:graphic xmlns:a="http://schemas.openxmlformats.org/drawingml/2006/main">
+              <a:graphicData uri="http://schemas.openxmlformats.org/drawingml/2006/picture">
+                <pic:pic xmlns:pic="http://schemas.openxmlformats.org/drawingml/2006/picture">
+                  <pic:nvPicPr>
+                    <pic:cNvPr id="1" name=""/>
+                    <pic:cNvPicPr/>
+                  </pic:nvPicPr>
+                  <pic:blipFill>
+                    <a:blip r:embed="rId11"/>
+                    <a:stretch>
+                      <a:fillRect/>
+                    </a:stretch>
+                  </pic:blipFill>
+                  <pic:spPr>
+                    <a:xfrm>
+                      <a:off x="0" y="0"/>
+                      <a:ext cx="2640965" cy="982980"/>
+                    </a:xfrm>
+                    <a:prstGeom prst="rect">
+                      <a:avLst/>
+                    </a:prstGeom>
+                  </pic:spPr>
+                </pic:pic>
+              </a:graphicData>
+            </a:graphic>
+          </wp:inline>
+        </w:drawing>
+      </w:r>
+    </w:p>
+    <w:p>
+      <w:pPr>
+        <w:rPr>
+          <w:rFonts w:ascii="Baskerville Old Face" w:hAnsi="Baskerville Old Face" w:cstheme="minorHAnsi"/>
+          <w:sz w:val="24"/>
+          <w:szCs w:val="24"/>
+        </w:rPr>
+      </w:pPr>
+    </w:p>
+    <w:p>
+      <w:pPr>
+        <w:rPr>
+          <w:rFonts w:ascii="Baskerville Old Face" w:hAnsi="Baskerville Old Face" w:cstheme="minorHAnsi"/>
+          <w:sz w:val="24"/>
+          <w:szCs w:val="24"/>
+        </w:rPr>
+      </w:pPr>
+      <w:r>
+        <w:rPr>
+          <w:rFonts w:ascii="Baskerville Old Face" w:hAnsi="Baskerville Old Face" w:cstheme="minorHAnsi"/>
+          <w:sz w:val="24"/>
+          <w:szCs w:val="24"/>
+        </w:rPr>
+        <w:t xml:space="preserve">The United States has registered the maximum number of cases as well as deaths, India is in the second place for the same. The least cases are registered by Micronesia and Micronesia along with Marshall Islands, Samoa, Antarctica, Holy </w:t>
+      </w:r>
+      <w:proofErr w:type="gramStart"/>
+      <w:r>
+        <w:rPr>
+          <w:rFonts w:ascii="Baskerville Old Face" w:hAnsi="Baskerville Old Face" w:cstheme="minorHAnsi"/>
+          <w:sz w:val="24"/>
+          <w:szCs w:val="24"/>
+        </w:rPr>
+        <w:t>see</w:t>
+      </w:r>
+      <w:proofErr w:type="gramEnd"/>
+      <w:r>
+        <w:rPr>
+          <w:rFonts w:ascii="Baskerville Old Face" w:hAnsi="Baskerville Old Face" w:cstheme="minorHAnsi"/>
+          <w:sz w:val="24"/>
+          <w:szCs w:val="24"/>
+        </w:rPr>
+        <w:t xml:space="preserve"> have not registered any deaths so far.</w:t>
+      </w:r>
+      <w:r>
+        <w:rPr>
+          <w:rFonts w:ascii="Baskerville Old Face" w:hAnsi="Baskerville Old Face" w:cstheme="minorHAnsi"/>
+          <w:sz w:val="24"/>
+          <w:szCs w:val="24"/>
+        </w:rPr>
+        <w:t xml:space="preserve">           </w:t>
+      </w:r>
+    </w:p>
+    <w:p>
+      <w:pPr>
+        <w:rPr>
+          <w:rFonts w:ascii="Baskerville Old Face" w:hAnsi="Baskerville Old Face" w:cstheme="minorHAnsi"/>
+          <w:sz w:val="24"/>
+          <w:szCs w:val="24"/>
+        </w:rPr>
+      </w:pPr>
+      <w:r>
+        <w:rPr>
+          <w:rFonts w:ascii="Baskerville Old Face" w:hAnsi="Baskerville Old Face" w:cstheme="minorHAnsi"/>
+          <w:sz w:val="24"/>
+          <w:szCs w:val="24"/>
+        </w:rPr>
+        <w:drawing>
+          <wp:inline distT="0" distB="0" distL="0" distR="0" wp14:anchorId="5DE3B4EC" wp14:editId="00A45562">
+            <wp:extent cx="2640965" cy="1056640"/>
+            <wp:effectExtent l="0" t="0" r="6985" b="0"/>
+            <wp:docPr id="13" name="Picture 13"/>
+            <wp:cNvGraphicFramePr>
+              <a:graphicFrameLocks xmlns:a="http://schemas.openxmlformats.org/drawingml/2006/main" noChangeAspect="1"/>
+            </wp:cNvGraphicFramePr>
+            <a:graphic xmlns:a="http://schemas.openxmlformats.org/drawingml/2006/main">
+              <a:graphicData uri="http://schemas.openxmlformats.org/drawingml/2006/picture">
+                <pic:pic xmlns:pic="http://schemas.openxmlformats.org/drawingml/2006/picture">
+                  <pic:nvPicPr>
+                    <pic:cNvPr id="1" name=""/>
+                    <pic:cNvPicPr/>
+                  </pic:nvPicPr>
+                  <pic:blipFill>
+                    <a:blip r:embed="rId12"/>
+                    <a:stretch>
+                      <a:fillRect/>
+                    </a:stretch>
+                  </pic:blipFill>
+                  <pic:spPr>
+                    <a:xfrm>
+                      <a:off x="0" y="0"/>
+                      <a:ext cx="2640965" cy="1056640"/>
+                    </a:xfrm>
+                    <a:prstGeom prst="rect">
+                      <a:avLst/>
+                    </a:prstGeom>
+                  </pic:spPr>
+                </pic:pic>
+              </a:graphicData>
+            </a:graphic>
+          </wp:inline>
+        </w:drawing>
+      </w:r>
+      <w:r>
+        <w:rPr>
+          <w:rFonts w:ascii="Baskerville Old Face" w:hAnsi="Baskerville Old Face" w:cstheme="minorHAnsi"/>
+          <w:sz w:val="24"/>
+          <w:szCs w:val="24"/>
+        </w:rPr>
+        <w:t xml:space="preserve">           </w:t>
+      </w:r>
+      <w:r>
+        <w:rPr>
+          <w:rFonts w:ascii="Baskerville Old Face" w:hAnsi="Baskerville Old Face" w:cstheme="minorHAnsi"/>
+          <w:sz w:val="24"/>
+          <w:szCs w:val="24"/>
+        </w:rPr>
+        <w:drawing>
+          <wp:inline distT="0" distB="0" distL="0" distR="0" wp14:anchorId="1BDDEAC7" wp14:editId="38C21F8E">
+            <wp:extent cx="2640965" cy="1280160"/>
+            <wp:effectExtent l="0" t="0" r="6985" b="0"/>
+            <wp:docPr id="14" name="Picture 14"/>
+            <wp:cNvGraphicFramePr>
+              <a:graphicFrameLocks xmlns:a="http://schemas.openxmlformats.org/drawingml/2006/main" noChangeAspect="1"/>
+            </wp:cNvGraphicFramePr>
+            <a:graphic xmlns:a="http://schemas.openxmlformats.org/drawingml/2006/main">
+              <a:graphicData uri="http://schemas.openxmlformats.org/drawingml/2006/picture">
+                <pic:pic xmlns:pic="http://schemas.openxmlformats.org/drawingml/2006/picture">
+                  <pic:nvPicPr>
+                    <pic:cNvPr id="1" name=""/>
+                    <pic:cNvPicPr/>
+                  </pic:nvPicPr>
+                  <pic:blipFill>
+                    <a:blip r:embed="rId13"/>
+                    <a:stretch>
+                      <a:fillRect/>
+                    </a:stretch>
+                  </pic:blipFill>
+                  <pic:spPr>
+                    <a:xfrm>
+                      <a:off x="0" y="0"/>
+                      <a:ext cx="2640965" cy="1280160"/>
+                    </a:xfrm>
+                    <a:prstGeom prst="rect">
+                      <a:avLst/>
+                    </a:prstGeom>
+                  </pic:spPr>
+                </pic:pic>
+              </a:graphicData>
+            </a:graphic>
+          </wp:inline>
+        </w:drawing>
+      </w:r>
+    </w:p>
+    <w:p>
+      <w:pPr>
+        <w:rPr>
+          <w:rFonts w:ascii="Baskerville Old Face" w:hAnsi="Baskerville Old Face" w:cstheme="minorHAnsi"/>
+          <w:sz w:val="24"/>
+          <w:szCs w:val="24"/>
+        </w:rPr>
+      </w:pPr>
+      <w:r>
+        <w:rPr>
+          <w:rFonts w:ascii="Baskerville Old Face" w:hAnsi="Baskerville Old Face" w:cstheme="minorHAnsi"/>
+          <w:sz w:val="24"/>
+          <w:szCs w:val="24"/>
+        </w:rPr>
+        <w:t>If we look at the percentages, w</w:t>
+      </w:r>
+      <w:r>
+        <w:rPr>
+          <w:rFonts w:ascii="Baskerville Old Face" w:hAnsi="Baskerville Old Face" w:cstheme="minorHAnsi"/>
+          <w:sz w:val="24"/>
+          <w:szCs w:val="24"/>
+        </w:rPr>
+        <w:t>e see that the cases in US cons</w:t>
+      </w:r>
+      <w:r>
+        <w:rPr>
+          <w:rFonts w:ascii="Baskerville Old Face" w:hAnsi="Baskerville Old Face" w:cstheme="minorHAnsi"/>
+          <w:sz w:val="24"/>
+          <w:szCs w:val="24"/>
+        </w:rPr>
+        <w:t>titu</w:t>
+      </w:r>
+      <w:r>
+        <w:rPr>
+          <w:rFonts w:ascii="Baskerville Old Face" w:hAnsi="Baskerville Old Face" w:cstheme="minorHAnsi"/>
+          <w:sz w:val="24"/>
+          <w:szCs w:val="24"/>
+        </w:rPr>
+        <w:t>t</w:t>
+      </w:r>
+      <w:r>
+        <w:rPr>
+          <w:rFonts w:ascii="Baskerville Old Face" w:hAnsi="Baskerville Old Face" w:cstheme="minorHAnsi"/>
+          <w:sz w:val="24"/>
+          <w:szCs w:val="24"/>
+        </w:rPr>
+        <w:t>e 17.2% of the total cases. India accounts to 9.3%. The top 10 countries constitute around 60% of the total positive cases.</w:t>
+      </w:r>
+    </w:p>
+    <w:p>
+      <w:pPr>
+        <w:rPr>
+          <w:rFonts w:ascii="Baskerville Old Face" w:hAnsi="Baskerville Old Face" w:cstheme="minorHAnsi"/>
+          <w:sz w:val="24"/>
+          <w:szCs w:val="24"/>
+        </w:rPr>
+        <w:sectPr>
+          <w:type w:val="continuous"/>
+          <w:pgSz w:w="11906" w:h="16838"/>
+          <w:pgMar w:top="1440" w:right="1440" w:bottom="284" w:left="1440" w:header="708" w:footer="708" w:gutter="0"/>
+          <w:cols w:num="2" w:space="708"/>
+          <w:docGrid w:linePitch="360"/>
+        </w:sectPr>
+      </w:pPr>
+      <w:r>
+        <w:rPr>
+          <w:rFonts w:ascii="Baskerville Old Face" w:hAnsi="Baskerville Old Face" w:cstheme="minorHAnsi"/>
+          <w:sz w:val="24"/>
+          <w:szCs w:val="24"/>
+        </w:rPr>
+        <w:drawing>
+          <wp:inline distT="0" distB="0" distL="0" distR="0" wp14:anchorId="0E435C52" wp14:editId="4939797D">
+            <wp:extent cx="2755115" cy="2396067"/>
+            <wp:effectExtent l="0" t="0" r="7620" b="4445"/>
+            <wp:docPr id="15" name="Picture 15"/>
+            <wp:cNvGraphicFramePr>
+              <a:graphicFrameLocks xmlns:a="http://schemas.openxmlformats.org/drawingml/2006/main" noChangeAspect="1"/>
+            </wp:cNvGraphicFramePr>
+            <a:graphic xmlns:a="http://schemas.openxmlformats.org/drawingml/2006/main">
+              <a:graphicData uri="http://schemas.openxmlformats.org/drawingml/2006/picture">
+                <pic:pic xmlns:pic="http://schemas.openxmlformats.org/drawingml/2006/picture">
+                  <pic:nvPicPr>
+                    <pic:cNvPr id="1" name=""/>
+                    <pic:cNvPicPr/>
+                  </pic:nvPicPr>
+                  <pic:blipFill>
+                    <a:blip r:embed="rId14"/>
+                    <a:stretch>
+                      <a:fillRect/>
+                    </a:stretch>
+                  </pic:blipFill>
+                  <pic:spPr>
+                    <a:xfrm>
+                      <a:off x="0" y="0"/>
+                      <a:ext cx="2795039" cy="2430788"/>
+                    </a:xfrm>
+                    <a:prstGeom prst="rect">
+                      <a:avLst/>
+                    </a:prstGeom>
+                  </pic:spPr>
+                </pic:pic>
+              </a:graphicData>
+            </a:graphic>
+          </wp:inline>
+        </w:drawing>
+      </w:r>
+    </w:p>
+    <w:p>
+      <w:pPr>
+        <w:rPr>
+          <w:rFonts w:ascii="Baskerville Old Face" w:hAnsi="Baskerville Old Face" w:cstheme="minorHAnsi"/>
+          <w:sz w:val="24"/>
+          <w:szCs w:val="24"/>
+        </w:rPr>
+        <w:sectPr>
+          <w:type w:val="continuous"/>
+          <w:pgSz w:w="11906" w:h="16838" w:code="9"/>
+          <w:pgMar w:top="1440" w:right="1440" w:bottom="284" w:left="1440" w:header="284" w:footer="284" w:gutter="0"/>
+          <w:cols w:num="2" w:space="708"/>
+          <w:docGrid w:linePitch="360"/>
+        </w:sectPr>
+      </w:pPr>
+    </w:p>
+    <w:p>
+      <w:pPr>
+        <w:rPr>
+          <w:rFonts w:ascii="Baskerville Old Face" w:hAnsi="Baskerville Old Face" w:cstheme="minorHAnsi"/>
+          <w:sz w:val="24"/>
+          <w:szCs w:val="24"/>
+        </w:rPr>
+      </w:pPr>
     </w:p>
     <w:p>
       <w:pPr>
         <w:rPr>
           <w:rFonts w:ascii="Baskerville Old Face" w:eastAsia="Arial Unicode MS" w:hAnsi="Baskerville Old Face" w:cstheme="minorHAnsi"/>
+          <w:sz w:val="24"/>
+          <w:szCs w:val="24"/>
+        </w:rPr>
+      </w:pPr>
+    </w:p>
+    <w:p>
+      <w:pPr>
+        <w:rPr>
+          <w:rFonts w:ascii="Baskerville Old Face" w:eastAsia="Arial Unicode MS" w:hAnsi="Baskerville Old Face" w:cstheme="minorHAnsi"/>
+          <w:sz w:val="24"/>
+          <w:szCs w:val="24"/>
+        </w:rPr>
+        <w:sectPr>
+          <w:type w:val="continuous"/>
+          <w:pgSz w:w="11906" w:h="16838"/>
+          <w:pgMar w:top="284" w:right="1440" w:bottom="284" w:left="1440" w:header="708" w:footer="708" w:gutter="0"/>
+          <w:cols w:num="2" w:space="708"/>
+          <w:docGrid w:linePitch="360"/>
+        </w:sectPr>
+      </w:pPr>
+    </w:p>
+    <w:p>
+      <w:pPr>
+        <w:rPr>
+          <w:rFonts w:ascii="Baskerville Old Face" w:eastAsia="Arial Unicode MS" w:hAnsi="Baskerville Old Face" w:cstheme="minorHAnsi"/>
+          <w:b/>
+          <w:bCs/>
           <w:sz w:val="28"/>
           <w:szCs w:val="28"/>
         </w:rPr>
+      </w:pPr>
+      <w:r>
+        <w:rPr>
+          <w:rFonts w:ascii="Baskerville Old Face" w:eastAsia="Arial Unicode MS" w:hAnsi="Baskerville Old Face" w:cstheme="minorHAnsi"/>
+          <w:b/>
+          <w:bCs/>
+          <w:sz w:val="28"/>
+          <w:szCs w:val="28"/>
+        </w:rPr>
+        <w:lastRenderedPageBreak/>
+        <w:t>Vaccination Data Analysis:</w:t>
+      </w:r>
+    </w:p>
+    <w:p>
+      <w:pPr>
+        <w:rPr>
+          <w:rFonts w:ascii="Baskerville Old Face" w:eastAsia="Arial Unicode MS" w:hAnsi="Baskerville Old Face" w:cstheme="minorHAnsi"/>
+          <w:sz w:val="24"/>
+          <w:szCs w:val="24"/>
+        </w:rPr>
+      </w:pPr>
+      <w:r>
+        <w:rPr>
+          <w:rFonts w:ascii="Baskerville Old Face" w:eastAsia="Arial Unicode MS" w:hAnsi="Baskerville Old Face" w:cstheme="minorHAnsi"/>
+          <w:sz w:val="24"/>
+          <w:szCs w:val="24"/>
+        </w:rPr>
+        <w:t>Vaccine against COVID19 was first administered in July 2022, in China, followed by Bahrain, Laos and so on.</w:t>
+      </w:r>
+    </w:p>
+    <w:p>
+      <w:pPr>
+        <w:rPr>
+          <w:rFonts w:ascii="Baskerville Old Face" w:eastAsia="Arial Unicode MS" w:hAnsi="Baskerville Old Face" w:cstheme="minorHAnsi"/>
+          <w:sz w:val="24"/>
+          <w:szCs w:val="24"/>
+        </w:rPr>
+      </w:pPr>
+      <w:r>
+        <w:rPr>
+          <w:rFonts w:ascii="Baskerville Old Face" w:eastAsia="Arial Unicode MS" w:hAnsi="Baskerville Old Face" w:cstheme="minorHAnsi"/>
+          <w:noProof/>
+          <w:sz w:val="24"/>
+          <w:szCs w:val="24"/>
+          <w:lang w:eastAsia="en-SG"/>
+        </w:rPr>
+        <w:drawing>
+          <wp:inline distT="0" distB="0" distL="0" distR="0" wp14:anchorId="7AF3ECB8" wp14:editId="7ACD5470">
+            <wp:extent cx="2644140" cy="1409700"/>
+            <wp:effectExtent l="0" t="0" r="3810" b="0"/>
+            <wp:docPr id="6" name="Picture 6"/>
+            <wp:cNvGraphicFramePr>
+              <a:graphicFrameLocks xmlns:a="http://schemas.openxmlformats.org/drawingml/2006/main" noChangeAspect="1"/>
+            </wp:cNvGraphicFramePr>
+            <a:graphic xmlns:a="http://schemas.openxmlformats.org/drawingml/2006/main">
+              <a:graphicData uri="http://schemas.openxmlformats.org/drawingml/2006/picture">
+                <pic:pic xmlns:pic="http://schemas.openxmlformats.org/drawingml/2006/picture">
+                  <pic:nvPicPr>
+                    <pic:cNvPr id="0" name="Picture 2"/>
+                    <pic:cNvPicPr>
+                      <a:picLocks noChangeAspect="1" noChangeArrowheads="1"/>
+                    </pic:cNvPicPr>
+                  </pic:nvPicPr>
+                  <pic:blipFill>
+                    <a:blip r:embed="rId15">
+                      <a:extLst>
+                        <a:ext uri="{28A0092B-C50C-407E-A947-70E740481C1C}">
+                          <a14:useLocalDpi xmlns:a14="http://schemas.microsoft.com/office/drawing/2010/main" val="0"/>
+                        </a:ext>
+                      </a:extLst>
+                    </a:blip>
+                    <a:srcRect/>
+                    <a:stretch>
+                      <a:fillRect/>
+                    </a:stretch>
+                  </pic:blipFill>
+                  <pic:spPr bwMode="auto">
+                    <a:xfrm>
+                      <a:off x="0" y="0"/>
+                      <a:ext cx="2644140" cy="1409700"/>
+                    </a:xfrm>
+                    <a:prstGeom prst="rect">
+                      <a:avLst/>
+                    </a:prstGeom>
+                    <a:noFill/>
+                    <a:ln>
+                      <a:noFill/>
+                    </a:ln>
+                  </pic:spPr>
+                </pic:pic>
+              </a:graphicData>
+            </a:graphic>
+          </wp:inline>
+        </w:drawing>
+      </w:r>
+    </w:p>
+    <w:p>
+      <w:pPr>
+        <w:rPr>
+          <w:rFonts w:ascii="Baskerville Old Face" w:eastAsia="Arial Unicode MS" w:hAnsi="Baskerville Old Face" w:cstheme="minorHAnsi"/>
+          <w:sz w:val="24"/>
+          <w:szCs w:val="24"/>
+        </w:rPr>
+      </w:pPr>
+      <w:r>
+        <w:rPr>
+          <w:rFonts w:ascii="Baskerville Old Face" w:eastAsia="Arial Unicode MS" w:hAnsi="Baskerville Old Face" w:cstheme="minorHAnsi"/>
+          <w:sz w:val="24"/>
+          <w:szCs w:val="24"/>
+        </w:rPr>
+        <w:t xml:space="preserve">Various types of vaccines are available in the market and used throughout the world. If we look at the distribution of the number </w:t>
+      </w:r>
+    </w:p>
+    <w:p>
+      <w:pPr>
+        <w:rPr>
+          <w:rFonts w:ascii="Baskerville Old Face" w:eastAsia="Arial Unicode MS" w:hAnsi="Baskerville Old Face" w:cstheme="minorHAnsi"/>
+          <w:sz w:val="24"/>
+          <w:szCs w:val="24"/>
+        </w:rPr>
+      </w:pPr>
+    </w:p>
+    <w:p>
+      <w:pPr>
+        <w:rPr>
+          <w:rFonts w:ascii="Baskerville Old Face" w:eastAsia="Arial Unicode MS" w:hAnsi="Baskerville Old Face" w:cstheme="minorHAnsi"/>
+          <w:sz w:val="24"/>
+          <w:szCs w:val="24"/>
+        </w:rPr>
+      </w:pPr>
+    </w:p>
+    <w:p>
+      <w:pPr>
+        <w:rPr>
+          <w:rFonts w:ascii="Baskerville Old Face" w:eastAsia="Arial Unicode MS" w:hAnsi="Baskerville Old Face" w:cstheme="minorHAnsi"/>
+          <w:noProof/>
+          <w:sz w:val="24"/>
+          <w:szCs w:val="24"/>
+          <w:lang w:eastAsia="en-SG"/>
+        </w:rPr>
+      </w:pPr>
+      <w:proofErr w:type="gramStart"/>
+      <w:r>
+        <w:rPr>
+          <w:rFonts w:ascii="Baskerville Old Face" w:eastAsia="Arial Unicode MS" w:hAnsi="Baskerville Old Face" w:cstheme="minorHAnsi"/>
+          <w:sz w:val="24"/>
+          <w:szCs w:val="24"/>
+        </w:rPr>
+        <w:t>of</w:t>
+      </w:r>
+      <w:proofErr w:type="gramEnd"/>
+      <w:r>
+        <w:rPr>
+          <w:rFonts w:ascii="Baskerville Old Face" w:eastAsia="Arial Unicode MS" w:hAnsi="Baskerville Old Face" w:cstheme="minorHAnsi"/>
+          <w:sz w:val="24"/>
+          <w:szCs w:val="24"/>
+        </w:rPr>
+        <w:t xml:space="preserve"> vaccine types, we see that most of the countries use 2 to 4 different types of vaccines, the maximum types of vaccines used by 1 country are 12.</w:t>
+      </w:r>
+      <w:r>
+        <w:rPr>
+          <w:rFonts w:ascii="Baskerville Old Face" w:eastAsia="Arial Unicode MS" w:hAnsi="Baskerville Old Face" w:cstheme="minorHAnsi"/>
+          <w:noProof/>
+          <w:sz w:val="24"/>
+          <w:szCs w:val="24"/>
+          <w:lang w:eastAsia="en-SG"/>
+        </w:rPr>
+        <w:t xml:space="preserve"> </w:t>
+      </w:r>
+    </w:p>
+    <w:p>
+      <w:pPr>
+        <w:rPr>
+          <w:rFonts w:ascii="Baskerville Old Face" w:eastAsia="Arial Unicode MS" w:hAnsi="Baskerville Old Face" w:cstheme="minorHAnsi"/>
+          <w:noProof/>
+          <w:sz w:val="24"/>
+          <w:szCs w:val="24"/>
+          <w:lang w:eastAsia="en-SG"/>
+        </w:rPr>
+      </w:pPr>
+      <w:r>
+        <w:rPr>
+          <w:rFonts w:ascii="Baskerville Old Face" w:eastAsia="Arial Unicode MS" w:hAnsi="Baskerville Old Face" w:cstheme="minorHAnsi"/>
+          <w:noProof/>
+          <w:sz w:val="24"/>
+          <w:szCs w:val="24"/>
+          <w:lang w:eastAsia="en-SG"/>
+        </w:rPr>
+        <w:t xml:space="preserve">      </w:t>
+      </w:r>
+      <w:r>
+        <w:rPr>
+          <w:rFonts w:ascii="Baskerville Old Face" w:eastAsia="Arial Unicode MS" w:hAnsi="Baskerville Old Face" w:cstheme="minorHAnsi"/>
+          <w:noProof/>
+          <w:sz w:val="24"/>
+          <w:szCs w:val="24"/>
+          <w:lang w:eastAsia="en-SG"/>
+        </w:rPr>
+        <w:drawing>
+          <wp:inline distT="0" distB="0" distL="0" distR="0" wp14:anchorId="68690F10" wp14:editId="2173C28A">
+            <wp:extent cx="2370667" cy="2261357"/>
+            <wp:effectExtent l="0" t="0" r="0" b="5715"/>
+            <wp:docPr id="5" name="Picture 5"/>
+            <wp:cNvGraphicFramePr>
+              <a:graphicFrameLocks xmlns:a="http://schemas.openxmlformats.org/drawingml/2006/main" noChangeAspect="1"/>
+            </wp:cNvGraphicFramePr>
+            <a:graphic xmlns:a="http://schemas.openxmlformats.org/drawingml/2006/main">
+              <a:graphicData uri="http://schemas.openxmlformats.org/drawingml/2006/picture">
+                <pic:pic xmlns:pic="http://schemas.openxmlformats.org/drawingml/2006/picture">
+                  <pic:nvPicPr>
+                    <pic:cNvPr id="0" name="Picture 4"/>
+                    <pic:cNvPicPr>
+                      <a:picLocks noChangeAspect="1" noChangeArrowheads="1"/>
+                    </pic:cNvPicPr>
+                  </pic:nvPicPr>
+                  <pic:blipFill>
+                    <a:blip r:embed="rId16">
+                      <a:extLst>
+                        <a:ext uri="{28A0092B-C50C-407E-A947-70E740481C1C}">
+                          <a14:useLocalDpi xmlns:a14="http://schemas.microsoft.com/office/drawing/2010/main" val="0"/>
+                        </a:ext>
+                      </a:extLst>
+                    </a:blip>
+                    <a:srcRect/>
+                    <a:stretch>
+                      <a:fillRect/>
+                    </a:stretch>
+                  </pic:blipFill>
+                  <pic:spPr bwMode="auto">
+                    <a:xfrm>
+                      <a:off x="0" y="0"/>
+                      <a:ext cx="2370667" cy="2261357"/>
+                    </a:xfrm>
+                    <a:prstGeom prst="rect">
+                      <a:avLst/>
+                    </a:prstGeom>
+                    <a:noFill/>
+                    <a:ln>
+                      <a:noFill/>
+                    </a:ln>
+                  </pic:spPr>
+                </pic:pic>
+              </a:graphicData>
+            </a:graphic>
+          </wp:inline>
+        </w:drawing>
+      </w:r>
+    </w:p>
+    <w:p>
+      <w:pPr>
+        <w:rPr>
+          <w:rFonts w:ascii="Baskerville Old Face" w:eastAsia="Arial Unicode MS" w:hAnsi="Baskerville Old Face" w:cstheme="minorHAnsi"/>
+          <w:sz w:val="24"/>
+          <w:szCs w:val="24"/>
+        </w:rPr>
         <w:sectPr>
+          <w:type w:val="continuous"/>
+          <w:pgSz w:w="11906" w:h="16838"/>
+          <w:pgMar w:top="284" w:right="1440" w:bottom="284" w:left="1440" w:header="708" w:footer="708" w:gutter="0"/>
+          <w:cols w:num="2" w:space="708"/>
+          <w:docGrid w:linePitch="360"/>
+        </w:sectPr>
+      </w:pPr>
+    </w:p>
+    <w:p>
+      <w:pPr>
+        <w:rPr>
+          <w:rFonts w:ascii="Baskerville Old Face" w:hAnsi="Baskerville Old Face"/>
+          <w:sz w:val="24"/>
+          <w:szCs w:val="24"/>
+        </w:rPr>
+        <w:sectPr>
+          <w:type w:val="continuous"/>
           <w:pgSz w:w="11906" w:h="16838"/>
           <w:pgMar w:top="1440" w:right="1440" w:bottom="1440" w:left="1440" w:header="708" w:footer="708" w:gutter="0"/>
           <w:cols w:num="2" w:space="708"/>
           <w:docGrid w:linePitch="360"/>
         </w:sectPr>
       </w:pPr>
-      <w:r>
-        <w:rPr>
-          <w:rFonts w:ascii="Baskerville Old Face" w:hAnsi="Baskerville Old Face" w:cstheme="minorHAnsi"/>
-          <w:sz w:val="24"/>
-          <w:szCs w:val="24"/>
-        </w:rPr>
-        <w:t xml:space="preserve">If we investigate this further we see that the first date when the vaccination was started is </w:t>
-      </w:r>
-    </w:p>
-    <w:p>
-      <w:pPr>
-        <w:rPr>
-          <w:rFonts w:ascii="Baskerville Old Face" w:eastAsia="Arial Unicode MS" w:hAnsi="Baskerville Old Face" w:cstheme="minorHAnsi"/>
-          <w:sz w:val="28"/>
-          <w:szCs w:val="28"/>
-        </w:rPr>
-      </w:pPr>
       <w:bookmarkStart w:id="0" w:name="_GoBack"/>
       <w:bookmarkEnd w:id="0"/>
     </w:p>
+    <w:p>
+      <w:pPr>
+        <w:rPr>
+          <w:rFonts w:ascii="Baskerville Old Face" w:hAnsi="Baskerville Old Face"/>
+          <w:sz w:val="24"/>
+          <w:szCs w:val="24"/>
+        </w:rPr>
+      </w:pPr>
+      <w:r>
+        <w:rPr>
+          <w:rFonts w:ascii="Baskerville Old Face" w:eastAsia="Arial Unicode MS" w:hAnsi="Baskerville Old Face" w:cstheme="minorHAnsi"/>
+          <w:noProof/>
+          <w:sz w:val="24"/>
+          <w:szCs w:val="24"/>
+          <w:lang w:eastAsia="en-SG"/>
+        </w:rPr>
+        <w:lastRenderedPageBreak/>
+        <w:drawing>
+          <wp:inline distT="0" distB="0" distL="0" distR="0" wp14:anchorId="1D59E78D" wp14:editId="1D14BD74">
+            <wp:extent cx="6256867" cy="2009140"/>
+            <wp:effectExtent l="0" t="0" r="0" b="0"/>
+            <wp:docPr id="4" name="Picture 4"/>
+            <wp:cNvGraphicFramePr>
+              <a:graphicFrameLocks xmlns:a="http://schemas.openxmlformats.org/drawingml/2006/main" noChangeAspect="1"/>
+            </wp:cNvGraphicFramePr>
+            <a:graphic xmlns:a="http://schemas.openxmlformats.org/drawingml/2006/main">
+              <a:graphicData uri="http://schemas.openxmlformats.org/drawingml/2006/picture">
+                <pic:pic xmlns:pic="http://schemas.openxmlformats.org/drawingml/2006/picture">
+                  <pic:nvPicPr>
+                    <pic:cNvPr id="0" name="Picture 5"/>
+                    <pic:cNvPicPr>
+                      <a:picLocks noChangeAspect="1" noChangeArrowheads="1"/>
+                    </pic:cNvPicPr>
+                  </pic:nvPicPr>
+                  <pic:blipFill>
+                    <a:blip r:embed="rId17">
+                      <a:extLst>
+                        <a:ext uri="{28A0092B-C50C-407E-A947-70E740481C1C}">
+                          <a14:useLocalDpi xmlns:a14="http://schemas.microsoft.com/office/drawing/2010/main" val="0"/>
+                        </a:ext>
+                      </a:extLst>
+                    </a:blip>
+                    <a:srcRect/>
+                    <a:stretch>
+                      <a:fillRect/>
+                    </a:stretch>
+                  </pic:blipFill>
+                  <pic:spPr bwMode="auto">
+                    <a:xfrm>
+                      <a:off x="0" y="0"/>
+                      <a:ext cx="6271659" cy="2013890"/>
+                    </a:xfrm>
+                    <a:prstGeom prst="rect">
+                      <a:avLst/>
+                    </a:prstGeom>
+                    <a:noFill/>
+                    <a:ln>
+                      <a:noFill/>
+                    </a:ln>
+                  </pic:spPr>
+                </pic:pic>
+              </a:graphicData>
+            </a:graphic>
+          </wp:inline>
+        </w:drawing>
+      </w:r>
+    </w:p>
+    <w:p>
+      <w:pPr>
+        <w:rPr>
+          <w:rFonts w:ascii="Baskerville Old Face" w:hAnsi="Baskerville Old Face"/>
+          <w:sz w:val="24"/>
+          <w:szCs w:val="24"/>
+        </w:rPr>
+      </w:pPr>
+      <w:r>
+        <w:rPr>
+          <w:rFonts w:ascii="Baskerville Old Face" w:eastAsia="Arial Unicode MS" w:hAnsi="Baskerville Old Face" w:cstheme="minorHAnsi"/>
+          <w:noProof/>
+          <w:sz w:val="24"/>
+          <w:szCs w:val="24"/>
+          <w:lang w:eastAsia="en-SG"/>
+        </w:rPr>
+        <w:drawing>
+          <wp:anchor distT="0" distB="0" distL="114300" distR="114300" simplePos="0" relativeHeight="251658240" behindDoc="0" locked="0" layoutInCell="1" allowOverlap="1" wp14:anchorId="4518ADD7" wp14:editId="5ED1DC1B">
+            <wp:simplePos x="0" y="0"/>
+            <wp:positionH relativeFrom="column">
+              <wp:posOffset>320040</wp:posOffset>
+            </wp:positionH>
+            <wp:positionV relativeFrom="paragraph">
+              <wp:posOffset>556895</wp:posOffset>
+            </wp:positionV>
+            <wp:extent cx="5196840" cy="2725420"/>
+            <wp:effectExtent l="0" t="0" r="3810" b="0"/>
+            <wp:wrapSquare wrapText="bothSides"/>
+            <wp:docPr id="2" name="Picture 2"/>
+            <wp:cNvGraphicFramePr>
+              <a:graphicFrameLocks xmlns:a="http://schemas.openxmlformats.org/drawingml/2006/main" noChangeAspect="1"/>
+            </wp:cNvGraphicFramePr>
+            <a:graphic xmlns:a="http://schemas.openxmlformats.org/drawingml/2006/main">
+              <a:graphicData uri="http://schemas.openxmlformats.org/drawingml/2006/picture">
+                <pic:pic xmlns:pic="http://schemas.openxmlformats.org/drawingml/2006/picture">
+                  <pic:nvPicPr>
+                    <pic:cNvPr id="0" name="Picture 7"/>
+                    <pic:cNvPicPr>
+                      <a:picLocks noChangeAspect="1" noChangeArrowheads="1"/>
+                    </pic:cNvPicPr>
+                  </pic:nvPicPr>
+                  <pic:blipFill rotWithShape="1">
+                    <a:blip r:embed="rId18" cstate="print">
+                      <a:extLst>
+                        <a:ext uri="{28A0092B-C50C-407E-A947-70E740481C1C}">
+                          <a14:useLocalDpi xmlns:a14="http://schemas.microsoft.com/office/drawing/2010/main" val="0"/>
+                        </a:ext>
+                      </a:extLst>
+                    </a:blip>
+                    <a:srcRect l="2884" t="6148" b="2309"/>
+                    <a:stretch/>
+                  </pic:blipFill>
+                  <pic:spPr bwMode="auto">
+                    <a:xfrm>
+                      <a:off x="0" y="0"/>
+                      <a:ext cx="5196840" cy="2725420"/>
+                    </a:xfrm>
+                    <a:prstGeom prst="rect">
+                      <a:avLst/>
+                    </a:prstGeom>
+                    <a:noFill/>
+                    <a:ln>
+                      <a:noFill/>
+                    </a:ln>
+                    <a:extLst>
+                      <a:ext uri="{53640926-AAD7-44D8-BBD7-CCE9431645EC}">
+                        <a14:shadowObscured xmlns:a14="http://schemas.microsoft.com/office/drawing/2010/main"/>
+                      </a:ext>
+                    </a:extLst>
+                  </pic:spPr>
+                </pic:pic>
+              </a:graphicData>
+            </a:graphic>
+          </wp:anchor>
+        </w:drawing>
+      </w:r>
+      <w:r>
+        <w:rPr>
+          <w:rFonts w:ascii="Baskerville Old Face" w:hAnsi="Baskerville Old Face"/>
+          <w:sz w:val="24"/>
+          <w:szCs w:val="24"/>
+        </w:rPr>
+        <w:t>Compared to all the WHO regions the western pacific region has administered maximum number of va</w:t>
+      </w:r>
+      <w:r>
+        <w:rPr>
+          <w:rFonts w:ascii="Baskerville Old Face" w:hAnsi="Baskerville Old Face"/>
+          <w:sz w:val="24"/>
+          <w:szCs w:val="24"/>
+        </w:rPr>
+        <w:t>ccines, followed by south-east As</w:t>
+      </w:r>
+      <w:r>
+        <w:rPr>
+          <w:rFonts w:ascii="Baskerville Old Face" w:hAnsi="Baskerville Old Face"/>
+          <w:sz w:val="24"/>
+          <w:szCs w:val="24"/>
+        </w:rPr>
+        <w:t>ia region, as these contain densely populated countries.</w:t>
+      </w:r>
+      <w:r>
+        <w:rPr>
+          <w:rFonts w:ascii="Baskerville Old Face" w:hAnsi="Baskerville Old Face"/>
+          <w:sz w:val="24"/>
+          <w:szCs w:val="24"/>
+        </w:rPr>
+        <w:t xml:space="preserve">       </w:t>
+      </w:r>
+      <w:r>
+        <w:rPr>
+          <w:rFonts w:ascii="Baskerville Old Face" w:eastAsia="Arial Unicode MS" w:hAnsi="Baskerville Old Face" w:cstheme="minorHAnsi"/>
+          <w:noProof/>
+          <w:sz w:val="24"/>
+          <w:szCs w:val="24"/>
+          <w:lang w:eastAsia="en-SG"/>
+        </w:rPr>
+        <w:t xml:space="preserve">     </w:t>
+      </w:r>
+    </w:p>
+    <w:p>
+      <w:pPr>
+        <w:rPr>
+          <w:rFonts w:ascii="Baskerville Old Face" w:hAnsi="Baskerville Old Face"/>
+          <w:sz w:val="24"/>
+          <w:szCs w:val="24"/>
+        </w:rPr>
+        <w:sectPr>
+          <w:type w:val="continuous"/>
+          <w:pgSz w:w="11906" w:h="16838"/>
+          <w:pgMar w:top="1440" w:right="1440" w:bottom="1440" w:left="1440" w:header="708" w:footer="708" w:gutter="0"/>
+          <w:cols w:space="708"/>
+          <w:docGrid w:linePitch="360"/>
+        </w:sectPr>
+      </w:pPr>
+      <w:r>
+        <w:rPr>
+          <w:rFonts w:ascii="Baskerville Old Face" w:hAnsi="Baskerville Old Face"/>
+          <w:sz w:val="24"/>
+          <w:szCs w:val="24"/>
+        </w:rPr>
+        <w:t xml:space="preserve">To better understand the situation of vaccines we have calculated the percentage of   population who are completely vaccinated for each country. The map shows </w:t>
+      </w:r>
+      <w:proofErr w:type="gramStart"/>
+      <w:r>
+        <w:rPr>
+          <w:rFonts w:ascii="Baskerville Old Face" w:hAnsi="Baskerville Old Face"/>
+          <w:sz w:val="24"/>
+          <w:szCs w:val="24"/>
+        </w:rPr>
+        <w:t xml:space="preserve">that </w:t>
+      </w:r>
+      <w:r>
+        <w:rPr>
+          <w:rFonts w:ascii="Baskerville Old Face" w:hAnsi="Baskerville Old Face"/>
+          <w:sz w:val="24"/>
+          <w:szCs w:val="24"/>
+        </w:rPr>
+        <w:t xml:space="preserve"> most</w:t>
+      </w:r>
+      <w:proofErr w:type="gramEnd"/>
+      <w:r>
+        <w:rPr>
+          <w:rFonts w:ascii="Baskerville Old Face" w:hAnsi="Baskerville Old Face"/>
+          <w:sz w:val="24"/>
+          <w:szCs w:val="24"/>
+        </w:rPr>
+        <w:t xml:space="preserve"> countries in Africa continent have   lower percentages of vaccinated individuals when compared to the other parts of the world. </w:t>
+      </w:r>
+    </w:p>
+    <w:p/>
     <w:sectPr>
       <w:type w:val="continuous"/>
       <w:pgSz w:w="11906" w:h="16838"/>
@@ -641,9 +1260,148 @@
 </w:document>
 </file>
 
+<file path=word/endnotes.xml><?xml version="1.0" encoding="utf-8"?>
+<w:endnotes xmlns:wpc="http://schemas.microsoft.com/office/word/2010/wordprocessingCanvas" xmlns:mc="http://schemas.openxmlformats.org/markup-compatibility/2006" xmlns:o="urn:schemas-microsoft-com:office:office" xmlns:r="http://schemas.openxmlformats.org/officeDocument/2006/relationships" xmlns:m="http://schemas.openxmlformats.org/officeDocument/2006/math" xmlns:v="urn:schemas-microsoft-com:vml" xmlns:wp14="http://schemas.microsoft.com/office/word/2010/wordprocessingDrawing" xmlns:wp="http://schemas.openxmlformats.org/drawingml/2006/wordprocessingDrawing" xmlns:w10="urn:schemas-microsoft-com:office:word" xmlns:w="http://schemas.openxmlformats.org/wordprocessingml/2006/main" xmlns:w14="http://schemas.microsoft.com/office/word/2010/wordml" xmlns:w15="http://schemas.microsoft.com/office/word/2012/wordml" xmlns:wpg="http://schemas.microsoft.com/office/word/2010/wordprocessingGroup" xmlns:wpi="http://schemas.microsoft.com/office/word/2010/wordprocessingInk" xmlns:wne="http://schemas.microsoft.com/office/word/2006/wordml" xmlns:wps="http://schemas.microsoft.com/office/word/2010/wordprocessingShape" mc:Ignorable="w14 w15 wp14">
+  <w:endnote w:type="separator" w:id="-1">
+    <w:p>
+      <w:pPr>
+        <w:spacing w:after="0" w:line="240" w:lineRule="auto"/>
+      </w:pPr>
+      <w:r>
+        <w:separator/>
+      </w:r>
+    </w:p>
+  </w:endnote>
+  <w:endnote w:type="continuationSeparator" w:id="0">
+    <w:p>
+      <w:pPr>
+        <w:spacing w:after="0" w:line="240" w:lineRule="auto"/>
+      </w:pPr>
+      <w:r>
+        <w:continuationSeparator/>
+      </w:r>
+    </w:p>
+  </w:endnote>
+</w:endnotes>
+</file>
+
+<file path=word/footnotes.xml><?xml version="1.0" encoding="utf-8"?>
+<w:footnotes xmlns:wpc="http://schemas.microsoft.com/office/word/2010/wordprocessingCanvas" xmlns:mc="http://schemas.openxmlformats.org/markup-compatibility/2006" xmlns:o="urn:schemas-microsoft-com:office:office" xmlns:r="http://schemas.openxmlformats.org/officeDocument/2006/relationships" xmlns:m="http://schemas.openxmlformats.org/officeDocument/2006/math" xmlns:v="urn:schemas-microsoft-com:vml" xmlns:wp14="http://schemas.microsoft.com/office/word/2010/wordprocessingDrawing" xmlns:wp="http://schemas.openxmlformats.org/drawingml/2006/wordprocessingDrawing" xmlns:w10="urn:schemas-microsoft-com:office:word" xmlns:w="http://schemas.openxmlformats.org/wordprocessingml/2006/main" xmlns:w14="http://schemas.microsoft.com/office/word/2010/wordml" xmlns:w15="http://schemas.microsoft.com/office/word/2012/wordml" xmlns:wpg="http://schemas.microsoft.com/office/word/2010/wordprocessingGroup" xmlns:wpi="http://schemas.microsoft.com/office/word/2010/wordprocessingInk" xmlns:wne="http://schemas.microsoft.com/office/word/2006/wordml" xmlns:wps="http://schemas.microsoft.com/office/word/2010/wordprocessingShape" mc:Ignorable="w14 w15 wp14">
+  <w:footnote w:type="separator" w:id="-1">
+    <w:p>
+      <w:pPr>
+        <w:spacing w:after="0" w:line="240" w:lineRule="auto"/>
+      </w:pPr>
+      <w:r>
+        <w:separator/>
+      </w:r>
+    </w:p>
+  </w:footnote>
+  <w:footnote w:type="continuationSeparator" w:id="0">
+    <w:p>
+      <w:pPr>
+        <w:spacing w:after="0" w:line="240" w:lineRule="auto"/>
+      </w:pPr>
+      <w:r>
+        <w:continuationSeparator/>
+      </w:r>
+    </w:p>
+  </w:footnote>
+</w:footnotes>
+</file>
+
 <file path=word/numbering.xml><?xml version="1.0" encoding="utf-8"?>
 <w:numbering xmlns:wpc="http://schemas.microsoft.com/office/word/2010/wordprocessingCanvas" xmlns:mc="http://schemas.openxmlformats.org/markup-compatibility/2006" xmlns:o="urn:schemas-microsoft-com:office:office" xmlns:r="http://schemas.openxmlformats.org/officeDocument/2006/relationships" xmlns:m="http://schemas.openxmlformats.org/officeDocument/2006/math" xmlns:v="urn:schemas-microsoft-com:vml" xmlns:wp14="http://schemas.microsoft.com/office/word/2010/wordprocessingDrawing" xmlns:wp="http://schemas.openxmlformats.org/drawingml/2006/wordprocessingDrawing" xmlns:w10="urn:schemas-microsoft-com:office:word" xmlns:w="http://schemas.openxmlformats.org/wordprocessingml/2006/main" xmlns:w14="http://schemas.microsoft.com/office/word/2010/wordml" xmlns:w15="http://schemas.microsoft.com/office/word/2012/wordml" xmlns:wpg="http://schemas.microsoft.com/office/word/2010/wordprocessingGroup" xmlns:wpi="http://schemas.microsoft.com/office/word/2010/wordprocessingInk" xmlns:wne="http://schemas.microsoft.com/office/word/2006/wordml" xmlns:wps="http://schemas.microsoft.com/office/word/2010/wordprocessingShape" mc:Ignorable="w14 w15 wp14">
   <w:abstractNum w:abstractNumId="0">
+    <w:nsid w:val="55B95C79"/>
+    <w:multiLevelType w:val="hybridMultilevel"/>
+    <w:tmpl w:val="EB44535E"/>
+    <w:lvl w:ilvl="0" w:tplc="4809000F">
+      <w:start w:val="1"/>
+      <w:numFmt w:val="decimal"/>
+      <w:lvlText w:val="%1."/>
+      <w:lvlJc w:val="left"/>
+      <w:pPr>
+        <w:ind w:left="720" w:hanging="360"/>
+      </w:pPr>
+      <w:rPr>
+        <w:rFonts w:hint="default"/>
+      </w:rPr>
+    </w:lvl>
+    <w:lvl w:ilvl="1" w:tplc="48090019" w:tentative="1">
+      <w:start w:val="1"/>
+      <w:numFmt w:val="lowerLetter"/>
+      <w:lvlText w:val="%2."/>
+      <w:lvlJc w:val="left"/>
+      <w:pPr>
+        <w:ind w:left="1440" w:hanging="360"/>
+      </w:pPr>
+    </w:lvl>
+    <w:lvl w:ilvl="2" w:tplc="4809001B" w:tentative="1">
+      <w:start w:val="1"/>
+      <w:numFmt w:val="lowerRoman"/>
+      <w:lvlText w:val="%3."/>
+      <w:lvlJc w:val="right"/>
+      <w:pPr>
+        <w:ind w:left="2160" w:hanging="180"/>
+      </w:pPr>
+    </w:lvl>
+    <w:lvl w:ilvl="3" w:tplc="4809000F" w:tentative="1">
+      <w:start w:val="1"/>
+      <w:numFmt w:val="decimal"/>
+      <w:lvlText w:val="%4."/>
+      <w:lvlJc w:val="left"/>
+      <w:pPr>
+        <w:ind w:left="2880" w:hanging="360"/>
+      </w:pPr>
+    </w:lvl>
+    <w:lvl w:ilvl="4" w:tplc="48090019" w:tentative="1">
+      <w:start w:val="1"/>
+      <w:numFmt w:val="lowerLetter"/>
+      <w:lvlText w:val="%5."/>
+      <w:lvlJc w:val="left"/>
+      <w:pPr>
+        <w:ind w:left="3600" w:hanging="360"/>
+      </w:pPr>
+    </w:lvl>
+    <w:lvl w:ilvl="5" w:tplc="4809001B" w:tentative="1">
+      <w:start w:val="1"/>
+      <w:numFmt w:val="lowerRoman"/>
+      <w:lvlText w:val="%6."/>
+      <w:lvlJc w:val="right"/>
+      <w:pPr>
+        <w:ind w:left="4320" w:hanging="180"/>
+      </w:pPr>
+    </w:lvl>
+    <w:lvl w:ilvl="6" w:tplc="4809000F" w:tentative="1">
+      <w:start w:val="1"/>
+      <w:numFmt w:val="decimal"/>
+      <w:lvlText w:val="%7."/>
+      <w:lvlJc w:val="left"/>
+      <w:pPr>
+        <w:ind w:left="5040" w:hanging="360"/>
+      </w:pPr>
+    </w:lvl>
+    <w:lvl w:ilvl="7" w:tplc="48090019" w:tentative="1">
+      <w:start w:val="1"/>
+      <w:numFmt w:val="lowerLetter"/>
+      <w:lvlText w:val="%8."/>
+      <w:lvlJc w:val="left"/>
+      <w:pPr>
+        <w:ind w:left="5760" w:hanging="360"/>
+      </w:pPr>
+    </w:lvl>
+    <w:lvl w:ilvl="8" w:tplc="4809001B" w:tentative="1">
+      <w:start w:val="1"/>
+      <w:numFmt w:val="lowerRoman"/>
+      <w:lvlText w:val="%9."/>
+      <w:lvlJc w:val="right"/>
+      <w:pPr>
+        <w:ind w:left="6480" w:hanging="180"/>
+      </w:pPr>
+    </w:lvl>
+  </w:abstractNum>
+  <w:abstractNum w:abstractNumId="1">
     <w:nsid w:val="638B25AD"/>
     <w:multiLevelType w:val="multilevel"/>
     <w:tmpl w:val="3566EC62"/>
@@ -793,6 +1551,9 @@
     </w:lvl>
   </w:abstractNum>
   <w:num w:numId="1">
+    <w:abstractNumId w:val="1"/>
+  </w:num>
+  <w:num w:numId="2">
     <w:abstractNumId w:val="0"/>
   </w:num>
 </w:numbering>
@@ -1190,6 +1951,10 @@
   <w:style w:type="paragraph" w:default="1" w:styleId="Normal">
     <w:name w:val="Normal"/>
     <w:qFormat/>
+    <w:rsid w:val="00E12C3D"/>
+    <w:pPr>
+      <w:spacing w:line="256" w:lineRule="auto"/>
+    </w:pPr>
   </w:style>
   <w:style w:type="character" w:default="1" w:styleId="DefaultParagraphFont">
     <w:name w:val="Default Paragraph Font"/>
@@ -1228,6 +1993,61 @@
       <w:color w:val="0563C1" w:themeColor="hyperlink"/>
       <w:u w:val="single"/>
     </w:rPr>
+  </w:style>
+  <w:style w:type="paragraph" w:styleId="Header">
+    <w:name w:val="header"/>
+    <w:basedOn w:val="Normal"/>
+    <w:link w:val="HeaderChar"/>
+    <w:uiPriority w:val="99"/>
+    <w:unhideWhenUsed/>
+    <w:rsid w:val="00402B60"/>
+    <w:pPr>
+      <w:tabs>
+        <w:tab w:val="center" w:pos="4513"/>
+        <w:tab w:val="right" w:pos="9026"/>
+      </w:tabs>
+      <w:spacing w:after="0" w:line="240" w:lineRule="auto"/>
+    </w:pPr>
+  </w:style>
+  <w:style w:type="character" w:customStyle="1" w:styleId="HeaderChar">
+    <w:name w:val="Header Char"/>
+    <w:basedOn w:val="DefaultParagraphFont"/>
+    <w:link w:val="Header"/>
+    <w:uiPriority w:val="99"/>
+    <w:rsid w:val="00402B60"/>
+  </w:style>
+  <w:style w:type="paragraph" w:styleId="Footer">
+    <w:name w:val="footer"/>
+    <w:basedOn w:val="Normal"/>
+    <w:link w:val="FooterChar"/>
+    <w:uiPriority w:val="99"/>
+    <w:unhideWhenUsed/>
+    <w:rsid w:val="00402B60"/>
+    <w:pPr>
+      <w:tabs>
+        <w:tab w:val="center" w:pos="4513"/>
+        <w:tab w:val="right" w:pos="9026"/>
+      </w:tabs>
+      <w:spacing w:after="0" w:line="240" w:lineRule="auto"/>
+    </w:pPr>
+  </w:style>
+  <w:style w:type="character" w:customStyle="1" w:styleId="FooterChar">
+    <w:name w:val="Footer Char"/>
+    <w:basedOn w:val="DefaultParagraphFont"/>
+    <w:link w:val="Footer"/>
+    <w:uiPriority w:val="99"/>
+    <w:rsid w:val="00402B60"/>
+  </w:style>
+  <w:style w:type="paragraph" w:styleId="ListParagraph">
+    <w:name w:val="List Paragraph"/>
+    <w:basedOn w:val="Normal"/>
+    <w:uiPriority w:val="34"/>
+    <w:qFormat/>
+    <w:rsid w:val="006C4791"/>
+    <w:pPr>
+      <w:ind w:left="720"/>
+      <w:contextualSpacing/>
+    </w:pPr>
   </w:style>
 </w:styles>
 </file>
@@ -1491,4 +2311,16 @@
     </a:ext>
   </a:extLst>
 </a:theme>
+</file>
+
+<file path=customXml/item1.xml><?xml version="1.0" encoding="utf-8"?>
+<b:Sources xmlns:b="http://schemas.openxmlformats.org/officeDocument/2006/bibliography" xmlns="http://schemas.openxmlformats.org/officeDocument/2006/bibliography" SelectedStyle="\APASixthEditionOfficeOnline.xsl" StyleName="APA" Version="6"/>
+</file>
+
+<file path=customXml/itemProps1.xml><?xml version="1.0" encoding="utf-8"?>
+<ds:datastoreItem xmlns:ds="http://schemas.openxmlformats.org/officeDocument/2006/customXml" ds:itemID="{43B524B0-33F7-4D9F-8799-44B12AA3914B}">
+  <ds:schemaRefs>
+    <ds:schemaRef ds:uri="http://schemas.openxmlformats.org/officeDocument/2006/bibliography"/>
+  </ds:schemaRefs>
+</ds:datastoreItem>
 </file>
</xml_diff>

<commit_message>
updated final code and scripts
</commit_message>
<xml_diff>
--- a/covid19report.docx
+++ b/covid19report.docx
@@ -29,17 +29,17 @@
           <w:tab w:val="left" w:pos="1701"/>
         </w:tabs>
         <w:rPr>
-          <w:rFonts w:ascii="Baskerville Old Face" w:hAnsi="Baskerville Old Face" w:cstheme="minorHAnsi"/>
-          <w:b/>
-          <w:bCs/>
-          <w:sz w:val="28"/>
-          <w:szCs w:val="28"/>
+          <w:rFonts w:ascii="Bell MT" w:hAnsi="Bell MT" w:cstheme="minorHAnsi"/>
+          <w:color w:val="595959" w:themeColor="text1" w:themeTint="A6"/>
+          <w:sz w:val="24"/>
+          <w:szCs w:val="24"/>
         </w:rPr>
         <w:sectPr>
           <w:type w:val="continuous"/>
           <w:pgSz w:w="11906" w:h="16838"/>
-          <w:pgMar w:top="426" w:right="1440" w:bottom="1440" w:left="1440" w:header="708" w:footer="708" w:gutter="0"/>
+          <w:pgMar w:top="720" w:right="720" w:bottom="720" w:left="720" w:header="708" w:footer="708" w:gutter="0"/>
           <w:cols w:space="720"/>
+          <w:docGrid w:linePitch="299"/>
         </w:sectPr>
       </w:pPr>
       <w:r>
@@ -71,7 +71,6 @@
         </w:rPr>
         <w:t xml:space="preserve">1. </w:t>
       </w:r>
-      <w:proofErr w:type="gramStart"/>
       <w:r>
         <w:rPr>
           <w:rFonts w:ascii="Bell MT" w:hAnsi="Bell MT" w:cstheme="minorHAnsi"/>
@@ -79,9 +78,8 @@
           <w:sz w:val="24"/>
           <w:szCs w:val="24"/>
         </w:rPr>
-        <w:t>Obtained</w:t>
-      </w:r>
-      <w:proofErr w:type="gramEnd"/>
+        <w:t xml:space="preserve">Obtained the time series data </w:t>
+      </w:r>
       <w:r>
         <w:rPr>
           <w:rFonts w:ascii="Bell MT" w:hAnsi="Bell MT" w:cstheme="minorHAnsi"/>
@@ -89,7 +87,7 @@
           <w:sz w:val="24"/>
           <w:szCs w:val="24"/>
         </w:rPr>
-        <w:t xml:space="preserve"> the time series data related to confirmed cases, deaths and recoveries from a Git hub page maintained by John Hopkins University. </w:t>
+        <w:t>w.r.t</w:t>
       </w:r>
       <w:r>
         <w:rPr>
@@ -98,7 +96,25 @@
           <w:sz w:val="24"/>
           <w:szCs w:val="24"/>
         </w:rPr>
+        <w:t xml:space="preserve"> confirmed cases, deaths and recoveries from a Git hub page maintained by John Hopkins University. </w:t>
+      </w:r>
+      <w:r>
+        <w:rPr>
+          <w:rFonts w:ascii="Bell MT" w:hAnsi="Bell MT" w:cstheme="minorHAnsi"/>
+          <w:color w:val="595959" w:themeColor="text1" w:themeTint="A6"/>
+          <w:sz w:val="24"/>
+          <w:szCs w:val="24"/>
+        </w:rPr>
         <w:t>2. Vaccination data from WHO website.</w:t>
+      </w:r>
+      <w:r>
+        <w:rPr>
+          <w:rFonts w:ascii="Bell MT" w:hAnsi="Bell MT" w:cstheme="minorHAnsi"/>
+          <w:color w:val="595959" w:themeColor="text1" w:themeTint="A6"/>
+          <w:sz w:val="24"/>
+          <w:szCs w:val="24"/>
+        </w:rPr>
+        <w:t xml:space="preserve">  This data consists of cumulative count of cases day wise for different countries since Dec 2019. The vaccination data contains of the different types of vaccines and count of vaccines administered and the people fully vaccinated for different countries. </w:t>
       </w:r>
     </w:p>
     <w:p>
@@ -122,7 +138,7 @@
           <w:lang w:eastAsia="en-SG"/>
         </w:rPr>
         <w:lastRenderedPageBreak/>
-        <w:t>Cases and Deaths time s</w:t>
+        <w:t xml:space="preserve">COVID19 Data </w:t>
       </w:r>
       <w:r>
         <w:rPr>
@@ -134,32 +150,21 @@
           <w:szCs w:val="28"/>
           <w:lang w:eastAsia="en-SG"/>
         </w:rPr>
-        <w:t xml:space="preserve">eries </w:t>
-      </w:r>
+        <w:t>Trends</w:t>
+      </w:r>
+    </w:p>
+    <w:p>
+      <w:pPr>
+        <w:rPr>
+          <w:rFonts w:ascii="Baskerville Old Face" w:hAnsi="Baskerville Old Face" w:cstheme="minorHAnsi"/>
+          <w:sz w:val="24"/>
+          <w:szCs w:val="24"/>
+        </w:rPr>
+      </w:pPr>
       <w:r>
         <w:rPr>
           <w:rFonts w:ascii="Baskerville Old Face" w:eastAsia="Times New Roman" w:hAnsi="Baskerville Old Face" w:cs="Arial"/>
-          <w:b/>
-          <w:bCs/>
-          <w:color w:val="000000" w:themeColor="text1"/>
-          <w:sz w:val="28"/>
-          <w:szCs w:val="28"/>
-          <w:lang w:eastAsia="en-SG"/>
-        </w:rPr>
-        <w:t>Trends</w:t>
-      </w:r>
-    </w:p>
-    <w:p>
-      <w:pPr>
-        <w:rPr>
-          <w:rFonts w:ascii="Baskerville Old Face" w:hAnsi="Baskerville Old Face" w:cstheme="minorHAnsi"/>
-          <w:sz w:val="24"/>
-          <w:szCs w:val="24"/>
-        </w:rPr>
-      </w:pPr>
-      <w:r>
-        <w:rPr>
-          <w:rFonts w:ascii="Baskerville Old Face" w:eastAsia="Times New Roman" w:hAnsi="Baskerville Old Face" w:cs="Arial"/>
+          <w:noProof/>
           <w:color w:val="000000" w:themeColor="text1"/>
           <w:sz w:val="24"/>
           <w:szCs w:val="24"/>
@@ -212,8 +217,10 @@
       <w:r>
         <w:rPr>
           <w:rFonts w:ascii="Baskerville Old Face" w:hAnsi="Baskerville Old Face" w:cstheme="minorHAnsi"/>
-          <w:sz w:val="24"/>
-          <w:szCs w:val="24"/>
+          <w:noProof/>
+          <w:sz w:val="24"/>
+          <w:szCs w:val="24"/>
+          <w:lang w:eastAsia="en-SG"/>
         </w:rPr>
         <w:drawing>
           <wp:inline distT="0" distB="0" distL="0" distR="0" wp14:anchorId="4085A124" wp14:editId="6183B446">
@@ -320,8 +327,10 @@
       <w:r>
         <w:rPr>
           <w:rFonts w:ascii="Baskerville Old Face" w:hAnsi="Baskerville Old Face" w:cstheme="minorHAnsi"/>
-          <w:sz w:val="24"/>
-          <w:szCs w:val="24"/>
+          <w:noProof/>
+          <w:sz w:val="24"/>
+          <w:szCs w:val="24"/>
+          <w:lang w:eastAsia="en-SG"/>
         </w:rPr>
         <w:drawing>
           <wp:inline distT="0" distB="0" distL="0" distR="0" wp14:anchorId="1E0E855A" wp14:editId="2E1E7E2D">
@@ -371,11 +380,13 @@
       <w:r>
         <w:rPr>
           <w:rFonts w:ascii="Baskerville Old Face" w:hAnsi="Baskerville Old Face" w:cstheme="minorHAnsi"/>
-          <w:sz w:val="24"/>
-          <w:szCs w:val="24"/>
+          <w:noProof/>
+          <w:sz w:val="24"/>
+          <w:szCs w:val="24"/>
+          <w:lang w:eastAsia="en-SG"/>
         </w:rPr>
         <w:drawing>
-          <wp:inline distT="0" distB="0" distL="0" distR="0" wp14:anchorId="5F92D0DC" wp14:editId="1E63667C">
+          <wp:inline distT="0" distB="0" distL="0" distR="0" wp14:anchorId="5045311D" wp14:editId="0979F99C">
             <wp:extent cx="2640965" cy="982980"/>
             <wp:effectExtent l="0" t="0" r="6985" b="7620"/>
             <wp:docPr id="12" name="Picture 12"/>
@@ -428,31 +439,38 @@
           <w:szCs w:val="24"/>
         </w:rPr>
       </w:pPr>
-      <w:r>
-        <w:rPr>
-          <w:rFonts w:ascii="Baskerville Old Face" w:hAnsi="Baskerville Old Face" w:cstheme="minorHAnsi"/>
-          <w:sz w:val="24"/>
-          <w:szCs w:val="24"/>
-        </w:rPr>
-        <w:t xml:space="preserve">The United States has registered the maximum number of cases as well as deaths, India is in the second place for the same. The least cases are registered by Micronesia and Micronesia along with Marshall Islands, Samoa, Antarctica, Holy </w:t>
-      </w:r>
-      <w:proofErr w:type="gramStart"/>
-      <w:r>
-        <w:rPr>
-          <w:rFonts w:ascii="Baskerville Old Face" w:hAnsi="Baskerville Old Face" w:cstheme="minorHAnsi"/>
-          <w:sz w:val="24"/>
-          <w:szCs w:val="24"/>
-        </w:rPr>
-        <w:t>see</w:t>
-      </w:r>
-      <w:proofErr w:type="gramEnd"/>
-      <w:r>
-        <w:rPr>
-          <w:rFonts w:ascii="Baskerville Old Face" w:hAnsi="Baskerville Old Face" w:cstheme="minorHAnsi"/>
-          <w:sz w:val="24"/>
-          <w:szCs w:val="24"/>
-        </w:rPr>
-        <w:t xml:space="preserve"> have not registered any deaths so far.</w:t>
+    </w:p>
+    <w:p>
+      <w:pPr>
+        <w:rPr>
+          <w:rFonts w:ascii="Baskerville Old Face" w:hAnsi="Baskerville Old Face" w:cstheme="minorHAnsi"/>
+          <w:sz w:val="24"/>
+          <w:szCs w:val="24"/>
+        </w:rPr>
+      </w:pPr>
+      <w:r>
+        <w:rPr>
+          <w:rFonts w:ascii="Baskerville Old Face" w:hAnsi="Baskerville Old Face" w:cstheme="minorHAnsi"/>
+          <w:sz w:val="24"/>
+          <w:szCs w:val="24"/>
+        </w:rPr>
+        <w:t>The United States has registered the maximum number of cases as well as deaths, India is in the second place for the same. The least cas</w:t>
+      </w:r>
+      <w:r>
+        <w:rPr>
+          <w:rFonts w:ascii="Baskerville Old Face" w:hAnsi="Baskerville Old Face" w:cstheme="minorHAnsi"/>
+          <w:sz w:val="24"/>
+          <w:szCs w:val="24"/>
+        </w:rPr>
+        <w:t xml:space="preserve">es are registered by Micronesia. Countries like </w:t>
+      </w:r>
+      <w:r>
+        <w:rPr>
+          <w:rFonts w:ascii="Baskerville Old Face" w:hAnsi="Baskerville Old Face" w:cstheme="minorHAnsi"/>
+          <w:sz w:val="24"/>
+          <w:szCs w:val="24"/>
+        </w:rPr>
+        <w:t>Micronesia along with Marshall Islands, Samoa, Antarctica, Holy see have not registered any deaths so far.</w:t>
       </w:r>
       <w:r>
         <w:rPr>
@@ -474,11 +492,13 @@
       <w:r>
         <w:rPr>
           <w:rFonts w:ascii="Baskerville Old Face" w:hAnsi="Baskerville Old Face" w:cstheme="minorHAnsi"/>
-          <w:sz w:val="24"/>
-          <w:szCs w:val="24"/>
+          <w:noProof/>
+          <w:sz w:val="24"/>
+          <w:szCs w:val="24"/>
+          <w:lang w:eastAsia="en-SG"/>
         </w:rPr>
         <w:drawing>
-          <wp:inline distT="0" distB="0" distL="0" distR="0" wp14:anchorId="5DE3B4EC" wp14:editId="00A45562">
+          <wp:inline distT="0" distB="0" distL="0" distR="0" wp14:anchorId="7260114C" wp14:editId="6A847C21">
             <wp:extent cx="2640965" cy="1056640"/>
             <wp:effectExtent l="0" t="0" r="6985" b="0"/>
             <wp:docPr id="13" name="Picture 13"/>
@@ -524,11 +544,13 @@
       <w:r>
         <w:rPr>
           <w:rFonts w:ascii="Baskerville Old Face" w:hAnsi="Baskerville Old Face" w:cstheme="minorHAnsi"/>
-          <w:sz w:val="24"/>
-          <w:szCs w:val="24"/>
+          <w:noProof/>
+          <w:sz w:val="24"/>
+          <w:szCs w:val="24"/>
+          <w:lang w:eastAsia="en-SG"/>
         </w:rPr>
         <w:drawing>
-          <wp:inline distT="0" distB="0" distL="0" distR="0" wp14:anchorId="1BDDEAC7" wp14:editId="38C21F8E">
+          <wp:inline distT="0" distB="0" distL="0" distR="0" wp14:anchorId="779AF100" wp14:editId="0E1C863D">
             <wp:extent cx="2640965" cy="1280160"/>
             <wp:effectExtent l="0" t="0" r="6985" b="0"/>
             <wp:docPr id="14" name="Picture 14"/>
@@ -610,7 +632,23 @@
           <w:sz w:val="24"/>
           <w:szCs w:val="24"/>
         </w:rPr>
-        <w:t>e 17.2% of the total cases. India accounts to 9.3%. The top 10 countries constitute around 60% of the total positive cases.</w:t>
+        <w:t xml:space="preserve">e 17.2% of the total cases. India accounts to 9.3%. </w:t>
+      </w:r>
+      <w:r>
+        <w:rPr>
+          <w:rFonts w:ascii="Baskerville Old Face" w:hAnsi="Baskerville Old Face" w:cstheme="minorHAnsi"/>
+          <w:sz w:val="24"/>
+          <w:szCs w:val="24"/>
+        </w:rPr>
+        <w:t>One interesting observation is that the</w:t>
+      </w:r>
+      <w:r>
+        <w:rPr>
+          <w:rFonts w:ascii="Baskerville Old Face" w:hAnsi="Baskerville Old Face" w:cstheme="minorHAnsi"/>
+          <w:sz w:val="24"/>
+          <w:szCs w:val="24"/>
+        </w:rPr>
+        <w:t xml:space="preserve"> top 10 countries constitute around 60% of the total positive cases.</w:t>
       </w:r>
     </w:p>
     <w:p>
@@ -623,21 +661,24 @@
         <w:sectPr>
           <w:type w:val="continuous"/>
           <w:pgSz w:w="11906" w:h="16838"/>
-          <w:pgMar w:top="1440" w:right="1440" w:bottom="284" w:left="1440" w:header="708" w:footer="708" w:gutter="0"/>
+          <w:pgMar w:top="720" w:right="720" w:bottom="720" w:left="720" w:header="0" w:footer="696" w:gutter="0"/>
           <w:cols w:num="2" w:space="708"/>
           <w:docGrid w:linePitch="360"/>
         </w:sectPr>
       </w:pPr>
-      <w:r>
-        <w:rPr>
-          <w:rFonts w:ascii="Baskerville Old Face" w:hAnsi="Baskerville Old Face" w:cstheme="minorHAnsi"/>
-          <w:sz w:val="24"/>
-          <w:szCs w:val="24"/>
+      <w:bookmarkStart w:id="0" w:name="_GoBack"/>
+      <w:r>
+        <w:rPr>
+          <w:rFonts w:ascii="Baskerville Old Face" w:hAnsi="Baskerville Old Face" w:cstheme="minorHAnsi"/>
+          <w:noProof/>
+          <w:sz w:val="24"/>
+          <w:szCs w:val="24"/>
+          <w:lang w:eastAsia="en-SG"/>
         </w:rPr>
         <w:drawing>
-          <wp:inline distT="0" distB="0" distL="0" distR="0" wp14:anchorId="0E435C52" wp14:editId="4939797D">
-            <wp:extent cx="2755115" cy="2396067"/>
-            <wp:effectExtent l="0" t="0" r="7620" b="4445"/>
+          <wp:inline distT="0" distB="0" distL="0" distR="0" wp14:anchorId="4CBC169C" wp14:editId="66BC4EB0">
+            <wp:extent cx="2941320" cy="2558006"/>
+            <wp:effectExtent l="0" t="0" r="0" b="0"/>
             <wp:docPr id="15" name="Picture 15"/>
             <wp:cNvGraphicFramePr>
               <a:graphicFrameLocks xmlns:a="http://schemas.openxmlformats.org/drawingml/2006/main" noChangeAspect="1"/>
@@ -658,7 +699,7 @@
                   <pic:spPr>
                     <a:xfrm>
                       <a:off x="0" y="0"/>
-                      <a:ext cx="2795039" cy="2430788"/>
+                      <a:ext cx="3021843" cy="2628035"/>
                     </a:xfrm>
                     <a:prstGeom prst="rect">
                       <a:avLst/>
@@ -670,6 +711,7 @@
           </wp:inline>
         </w:drawing>
       </w:r>
+      <w:bookmarkEnd w:id="0"/>
     </w:p>
     <w:p>
       <w:pPr>
@@ -681,7 +723,7 @@
         <w:sectPr>
           <w:type w:val="continuous"/>
           <w:pgSz w:w="11906" w:h="16838" w:code="9"/>
-          <w:pgMar w:top="1440" w:right="1440" w:bottom="284" w:left="1440" w:header="284" w:footer="284" w:gutter="0"/>
+          <w:pgMar w:top="720" w:right="720" w:bottom="720" w:left="720" w:header="284" w:footer="284" w:gutter="0"/>
           <w:cols w:num="2" w:space="708"/>
           <w:docGrid w:linePitch="360"/>
         </w:sectPr>
@@ -715,7 +757,7 @@
         <w:sectPr>
           <w:type w:val="continuous"/>
           <w:pgSz w:w="11906" w:h="16838"/>
-          <w:pgMar w:top="284" w:right="1440" w:bottom="284" w:left="1440" w:header="708" w:footer="708" w:gutter="0"/>
+          <w:pgMar w:top="720" w:right="720" w:bottom="720" w:left="720" w:header="708" w:footer="708" w:gutter="0"/>
           <w:cols w:num="2" w:space="708"/>
           <w:docGrid w:linePitch="360"/>
         </w:sectPr>
@@ -759,21 +801,9 @@
         </w:rPr>
         <w:t>Vaccine against COVID19 was first administered in July 2022, in China, followed by Bahrain, Laos and so on.</w:t>
       </w:r>
-    </w:p>
-    <w:p>
-      <w:pPr>
-        <w:rPr>
-          <w:rFonts w:ascii="Baskerville Old Face" w:eastAsia="Arial Unicode MS" w:hAnsi="Baskerville Old Face" w:cstheme="minorHAnsi"/>
-          <w:sz w:val="24"/>
-          <w:szCs w:val="24"/>
-        </w:rPr>
-      </w:pPr>
-      <w:r>
-        <w:rPr>
-          <w:rFonts w:ascii="Baskerville Old Face" w:eastAsia="Arial Unicode MS" w:hAnsi="Baskerville Old Face" w:cstheme="minorHAnsi"/>
+      <w:r>
+        <w:rPr>
           <w:noProof/>
-          <w:sz w:val="24"/>
-          <w:szCs w:val="24"/>
           <w:lang w:eastAsia="en-SG"/>
         </w:rPr>
         <w:drawing>
@@ -828,6 +858,24 @@
     </w:p>
     <w:p>
       <w:pPr>
+        <w:ind w:firstLine="720"/>
+        <w:rPr>
+          <w:rFonts w:asciiTheme="majorHAnsi" w:hAnsiTheme="majorHAnsi" w:cstheme="majorHAnsi"/>
+          <w:sz w:val="18"/>
+          <w:szCs w:val="18"/>
+        </w:rPr>
+      </w:pPr>
+      <w:r>
+        <w:rPr>
+          <w:rFonts w:asciiTheme="majorHAnsi" w:hAnsiTheme="majorHAnsi" w:cstheme="majorHAnsi"/>
+          <w:sz w:val="18"/>
+          <w:szCs w:val="18"/>
+        </w:rPr>
+        <w:t>Countries where vaccination started first</w:t>
+      </w:r>
+    </w:p>
+    <w:p>
+      <w:pPr>
         <w:rPr>
           <w:rFonts w:ascii="Baskerville Old Face" w:eastAsia="Arial Unicode MS" w:hAnsi="Baskerville Old Face" w:cstheme="minorHAnsi"/>
           <w:sz w:val="24"/>
@@ -840,17 +888,16 @@
           <w:sz w:val="24"/>
           <w:szCs w:val="24"/>
         </w:rPr>
-        <w:t xml:space="preserve">Various types of vaccines are available in the market and used throughout the world. If we look at the distribution of the number </w:t>
-      </w:r>
-    </w:p>
-    <w:p>
-      <w:pPr>
+        <w:t>Various types of vaccines are available in the market and used throughout the world. If we look at</w:t>
+      </w:r>
+      <w:r>
         <w:rPr>
           <w:rFonts w:ascii="Baskerville Old Face" w:eastAsia="Arial Unicode MS" w:hAnsi="Baskerville Old Face" w:cstheme="minorHAnsi"/>
           <w:sz w:val="24"/>
           <w:szCs w:val="24"/>
         </w:rPr>
-      </w:pPr>
+        <w:t xml:space="preserve"> the distribution of the number</w:t>
+      </w:r>
     </w:p>
     <w:p>
       <w:pPr>
@@ -871,23 +918,79 @@
           <w:lang w:eastAsia="en-SG"/>
         </w:rPr>
       </w:pPr>
-      <w:proofErr w:type="gramStart"/>
       <w:r>
         <w:rPr>
           <w:rFonts w:ascii="Baskerville Old Face" w:eastAsia="Arial Unicode MS" w:hAnsi="Baskerville Old Face" w:cstheme="minorHAnsi"/>
           <w:sz w:val="24"/>
           <w:szCs w:val="24"/>
         </w:rPr>
-        <w:t>of</w:t>
-      </w:r>
-      <w:proofErr w:type="gramEnd"/>
+        <w:t xml:space="preserve">of vaccine types, we see that </w:t>
+      </w:r>
       <w:r>
         <w:rPr>
           <w:rFonts w:ascii="Baskerville Old Face" w:eastAsia="Arial Unicode MS" w:hAnsi="Baskerville Old Face" w:cstheme="minorHAnsi"/>
           <w:sz w:val="24"/>
           <w:szCs w:val="24"/>
         </w:rPr>
-        <w:t xml:space="preserve"> vaccine types, we see that most of the countries use 2 to 4 different types of vaccines, the maximum types of vaccines used by 1 country are 12.</w:t>
+        <w:t>most of the countries use 2 to 5</w:t>
+      </w:r>
+      <w:r>
+        <w:rPr>
+          <w:rFonts w:ascii="Baskerville Old Face" w:eastAsia="Arial Unicode MS" w:hAnsi="Baskerville Old Face" w:cstheme="minorHAnsi"/>
+          <w:sz w:val="24"/>
+          <w:szCs w:val="24"/>
+        </w:rPr>
+        <w:t xml:space="preserve"> different types of vaccines, the max</w:t>
+      </w:r>
+      <w:r>
+        <w:rPr>
+          <w:rFonts w:ascii="Baskerville Old Face" w:eastAsia="Arial Unicode MS" w:hAnsi="Baskerville Old Face" w:cstheme="minorHAnsi"/>
+          <w:sz w:val="24"/>
+          <w:szCs w:val="24"/>
+        </w:rPr>
+        <w:t xml:space="preserve">imum types of vaccines used by </w:t>
+      </w:r>
+      <w:r>
+        <w:rPr>
+          <w:rFonts w:ascii="Baskerville Old Face" w:hAnsi="Baskerville Old Face" w:cs="Segoe UI"/>
+          <w:sz w:val="24"/>
+          <w:szCs w:val="24"/>
+          <w:shd w:val="clear" w:color="auto" w:fill="FFFFFF"/>
+        </w:rPr>
+        <w:t>Philippines</w:t>
+      </w:r>
+      <w:r>
+        <w:rPr>
+          <w:rFonts w:ascii="Segoe UI" w:hAnsi="Segoe UI" w:cs="Segoe UI"/>
+          <w:sz w:val="18"/>
+          <w:szCs w:val="18"/>
+          <w:shd w:val="clear" w:color="auto" w:fill="FFFFFF"/>
+        </w:rPr>
+        <w:t xml:space="preserve"> </w:t>
+      </w:r>
+      <w:r>
+        <w:rPr>
+          <w:rFonts w:ascii="Baskerville Old Face" w:eastAsia="Arial Unicode MS" w:hAnsi="Baskerville Old Face" w:cstheme="minorHAnsi"/>
+          <w:sz w:val="24"/>
+          <w:szCs w:val="24"/>
+        </w:rPr>
+        <w:t>country are 1</w:t>
+      </w:r>
+      <w:r>
+        <w:rPr>
+          <w:rFonts w:ascii="Baskerville Old Face" w:eastAsia="Arial Unicode MS" w:hAnsi="Baskerville Old Face" w:cstheme="minorHAnsi"/>
+          <w:sz w:val="24"/>
+          <w:szCs w:val="24"/>
+        </w:rPr>
+        <w:t>1which we can see in the boxplot as outlier</w:t>
+      </w:r>
+      <w:r>
+        <w:rPr>
+          <w:rFonts w:ascii="Baskerville Old Face" w:eastAsia="Arial Unicode MS" w:hAnsi="Baskerville Old Face" w:cstheme="minorHAnsi"/>
+          <w:sz w:val="24"/>
+          <w:szCs w:val="24"/>
+        </w:rPr>
+        <w:t>.</w:t>
       </w:r>
       <w:r>
         <w:rPr>
@@ -904,11 +1007,16 @@
       <w:pPr>
         <w:rPr>
           <w:rFonts w:ascii="Baskerville Old Face" w:eastAsia="Arial Unicode MS" w:hAnsi="Baskerville Old Face" w:cstheme="minorHAnsi"/>
-          <w:noProof/>
-          <w:sz w:val="24"/>
-          <w:szCs w:val="24"/>
-          <w:lang w:eastAsia="en-SG"/>
-        </w:rPr>
+          <w:sz w:val="24"/>
+          <w:szCs w:val="24"/>
+        </w:rPr>
+        <w:sectPr>
+          <w:type w:val="continuous"/>
+          <w:pgSz w:w="11906" w:h="16838"/>
+          <w:pgMar w:top="720" w:right="720" w:bottom="720" w:left="720" w:header="708" w:footer="708" w:gutter="0"/>
+          <w:cols w:num="2" w:space="708"/>
+          <w:docGrid w:linePitch="360"/>
+        </w:sectPr>
       </w:pPr>
       <w:r>
         <w:rPr>
@@ -930,8 +1038,8 @@
         </w:rPr>
         <w:drawing>
           <wp:inline distT="0" distB="0" distL="0" distR="0" wp14:anchorId="68690F10" wp14:editId="2173C28A">
-            <wp:extent cx="2370667" cy="2261357"/>
-            <wp:effectExtent l="0" t="0" r="0" b="5715"/>
+            <wp:extent cx="2370455" cy="1920240"/>
+            <wp:effectExtent l="0" t="0" r="0" b="3810"/>
             <wp:docPr id="5" name="Picture 5"/>
             <wp:cNvGraphicFramePr>
               <a:graphicFrameLocks xmlns:a="http://schemas.openxmlformats.org/drawingml/2006/main" noChangeAspect="1"/>
@@ -961,7 +1069,7 @@
                   <pic:spPr bwMode="auto">
                     <a:xfrm>
                       <a:off x="0" y="0"/>
-                      <a:ext cx="2370667" cy="2261357"/>
+                      <a:ext cx="2370670" cy="1920414"/>
                     </a:xfrm>
                     <a:prstGeom prst="rect">
                       <a:avLst/>
@@ -980,60 +1088,25 @@
     </w:p>
     <w:p>
       <w:pPr>
-        <w:rPr>
-          <w:rFonts w:ascii="Baskerville Old Face" w:eastAsia="Arial Unicode MS" w:hAnsi="Baskerville Old Face" w:cstheme="minorHAnsi"/>
-          <w:sz w:val="24"/>
-          <w:szCs w:val="24"/>
-        </w:rPr>
-        <w:sectPr>
-          <w:type w:val="continuous"/>
-          <w:pgSz w:w="11906" w:h="16838"/>
-          <w:pgMar w:top="284" w:right="1440" w:bottom="284" w:left="1440" w:header="708" w:footer="708" w:gutter="0"/>
-          <w:cols w:num="2" w:space="708"/>
-          <w:docGrid w:linePitch="360"/>
-        </w:sectPr>
-      </w:pPr>
-    </w:p>
-    <w:p>
-      <w:pPr>
+        <w:jc w:val="center"/>
         <w:rPr>
           <w:rFonts w:ascii="Baskerville Old Face" w:hAnsi="Baskerville Old Face"/>
           <w:sz w:val="24"/>
           <w:szCs w:val="24"/>
         </w:rPr>
-        <w:sectPr>
-          <w:type w:val="continuous"/>
-          <w:pgSz w:w="11906" w:h="16838"/>
-          <w:pgMar w:top="1440" w:right="1440" w:bottom="1440" w:left="1440" w:header="708" w:footer="708" w:gutter="0"/>
-          <w:cols w:num="2" w:space="708"/>
-          <w:docGrid w:linePitch="360"/>
-        </w:sectPr>
-      </w:pPr>
-      <w:bookmarkStart w:id="0" w:name="_GoBack"/>
-      <w:bookmarkEnd w:id="0"/>
-    </w:p>
-    <w:p>
-      <w:pPr>
+      </w:pPr>
+      <w:r>
         <w:rPr>
           <w:rFonts w:ascii="Baskerville Old Face" w:hAnsi="Baskerville Old Face"/>
           <w:sz w:val="24"/>
           <w:szCs w:val="24"/>
-        </w:rPr>
-      </w:pPr>
-      <w:r>
-        <w:rPr>
-          <w:rFonts w:ascii="Baskerville Old Face" w:eastAsia="Arial Unicode MS" w:hAnsi="Baskerville Old Face" w:cstheme="minorHAnsi"/>
-          <w:noProof/>
-          <w:sz w:val="24"/>
-          <w:szCs w:val="24"/>
-          <w:lang w:eastAsia="en-SG"/>
         </w:rPr>
         <w:lastRenderedPageBreak/>
         <w:drawing>
-          <wp:inline distT="0" distB="0" distL="0" distR="0" wp14:anchorId="1D59E78D" wp14:editId="1D14BD74">
-            <wp:extent cx="6256867" cy="2009140"/>
-            <wp:effectExtent l="0" t="0" r="0" b="0"/>
-            <wp:docPr id="4" name="Picture 4"/>
+          <wp:inline distT="0" distB="0" distL="0" distR="0" wp14:anchorId="4700AA6E" wp14:editId="04C08078">
+            <wp:extent cx="6645910" cy="1973580"/>
+            <wp:effectExtent l="0" t="0" r="2540" b="7620"/>
+            <wp:docPr id="7" name="Picture 7"/>
             <wp:cNvGraphicFramePr>
               <a:graphicFrameLocks xmlns:a="http://schemas.openxmlformats.org/drawingml/2006/main" noChangeAspect="1"/>
             </wp:cNvGraphicFramePr>
@@ -1041,36 +1114,23 @@
               <a:graphicData uri="http://schemas.openxmlformats.org/drawingml/2006/picture">
                 <pic:pic xmlns:pic="http://schemas.openxmlformats.org/drawingml/2006/picture">
                   <pic:nvPicPr>
-                    <pic:cNvPr id="0" name="Picture 5"/>
-                    <pic:cNvPicPr>
-                      <a:picLocks noChangeAspect="1" noChangeArrowheads="1"/>
-                    </pic:cNvPicPr>
+                    <pic:cNvPr id="1" name=""/>
+                    <pic:cNvPicPr/>
                   </pic:nvPicPr>
                   <pic:blipFill>
-                    <a:blip r:embed="rId17">
-                      <a:extLst>
-                        <a:ext uri="{28A0092B-C50C-407E-A947-70E740481C1C}">
-                          <a14:useLocalDpi xmlns:a14="http://schemas.microsoft.com/office/drawing/2010/main" val="0"/>
-                        </a:ext>
-                      </a:extLst>
-                    </a:blip>
-                    <a:srcRect/>
+                    <a:blip r:embed="rId17"/>
                     <a:stretch>
                       <a:fillRect/>
                     </a:stretch>
                   </pic:blipFill>
-                  <pic:spPr bwMode="auto">
+                  <pic:spPr>
                     <a:xfrm>
                       <a:off x="0" y="0"/>
-                      <a:ext cx="6271659" cy="2013890"/>
+                      <a:ext cx="6645910" cy="1973580"/>
                     </a:xfrm>
                     <a:prstGeom prst="rect">
                       <a:avLst/>
                     </a:prstGeom>
-                    <a:noFill/>
-                    <a:ln>
-                      <a:noFill/>
-                    </a:ln>
                   </pic:spPr>
                 </pic:pic>
               </a:graphicData>
@@ -1089,25 +1149,47 @@
       </w:pPr>
       <w:r>
         <w:rPr>
-          <w:rFonts w:ascii="Baskerville Old Face" w:eastAsia="Arial Unicode MS" w:hAnsi="Baskerville Old Face" w:cstheme="minorHAnsi"/>
-          <w:noProof/>
-          <w:sz w:val="24"/>
-          <w:szCs w:val="24"/>
-          <w:lang w:eastAsia="en-SG"/>
+          <w:rFonts w:ascii="Baskerville Old Face" w:hAnsi="Baskerville Old Face"/>
+          <w:sz w:val="24"/>
+          <w:szCs w:val="24"/>
+        </w:rPr>
+        <w:t>Compared to all the WHO regions the western pacific region has administered maximum number of va</w:t>
+      </w:r>
+      <w:r>
+        <w:rPr>
+          <w:rFonts w:ascii="Baskerville Old Face" w:hAnsi="Baskerville Old Face"/>
+          <w:sz w:val="24"/>
+          <w:szCs w:val="24"/>
+        </w:rPr>
+        <w:t>ccines, followed by south-east As</w:t>
+      </w:r>
+      <w:r>
+        <w:rPr>
+          <w:rFonts w:ascii="Baskerville Old Face" w:hAnsi="Baskerville Old Face"/>
+          <w:sz w:val="24"/>
+          <w:szCs w:val="24"/>
+        </w:rPr>
+        <w:t>ia region, as these contain densely populated countries.</w:t>
+      </w:r>
+      <w:r>
+        <w:rPr>
+          <w:rFonts w:ascii="Baskerville Old Face" w:hAnsi="Baskerville Old Face"/>
+          <w:sz w:val="24"/>
+          <w:szCs w:val="24"/>
+        </w:rPr>
+        <w:t xml:space="preserve">   </w:t>
+      </w:r>
+      <w:r>
+        <w:rPr>
+          <w:rFonts w:ascii="Baskerville Old Face" w:hAnsi="Baskerville Old Face"/>
+          <w:sz w:val="24"/>
+          <w:szCs w:val="24"/>
         </w:rPr>
         <w:drawing>
-          <wp:anchor distT="0" distB="0" distL="114300" distR="114300" simplePos="0" relativeHeight="251658240" behindDoc="0" locked="0" layoutInCell="1" allowOverlap="1" wp14:anchorId="4518ADD7" wp14:editId="5ED1DC1B">
-            <wp:simplePos x="0" y="0"/>
-            <wp:positionH relativeFrom="column">
-              <wp:posOffset>320040</wp:posOffset>
-            </wp:positionH>
-            <wp:positionV relativeFrom="paragraph">
-              <wp:posOffset>556895</wp:posOffset>
-            </wp:positionV>
-            <wp:extent cx="5196840" cy="2725420"/>
-            <wp:effectExtent l="0" t="0" r="3810" b="0"/>
-            <wp:wrapSquare wrapText="bothSides"/>
-            <wp:docPr id="2" name="Picture 2"/>
+          <wp:inline distT="0" distB="0" distL="0" distR="0" wp14:anchorId="321B7CB0" wp14:editId="460586CB">
+            <wp:extent cx="6728460" cy="2674620"/>
+            <wp:effectExtent l="0" t="0" r="0" b="0"/>
+            <wp:docPr id="3" name="Picture 3"/>
             <wp:cNvGraphicFramePr>
               <a:graphicFrameLocks xmlns:a="http://schemas.openxmlformats.org/drawingml/2006/main" noChangeAspect="1"/>
             </wp:cNvGraphicFramePr>
@@ -1115,61 +1197,46 @@
               <a:graphicData uri="http://schemas.openxmlformats.org/drawingml/2006/picture">
                 <pic:pic xmlns:pic="http://schemas.openxmlformats.org/drawingml/2006/picture">
                   <pic:nvPicPr>
-                    <pic:cNvPr id="0" name="Picture 7"/>
-                    <pic:cNvPicPr>
-                      <a:picLocks noChangeAspect="1" noChangeArrowheads="1"/>
-                    </pic:cNvPicPr>
+                    <pic:cNvPr id="1" name=""/>
+                    <pic:cNvPicPr/>
                   </pic:nvPicPr>
-                  <pic:blipFill rotWithShape="1">
-                    <a:blip r:embed="rId18" cstate="print">
-                      <a:extLst>
-                        <a:ext uri="{28A0092B-C50C-407E-A947-70E740481C1C}">
-                          <a14:useLocalDpi xmlns:a14="http://schemas.microsoft.com/office/drawing/2010/main" val="0"/>
-                        </a:ext>
-                      </a:extLst>
-                    </a:blip>
-                    <a:srcRect l="2884" t="6148" b="2309"/>
-                    <a:stretch/>
+                  <pic:blipFill>
+                    <a:blip r:embed="rId18"/>
+                    <a:stretch>
+                      <a:fillRect/>
+                    </a:stretch>
                   </pic:blipFill>
-                  <pic:spPr bwMode="auto">
+                  <pic:spPr>
                     <a:xfrm>
                       <a:off x="0" y="0"/>
-                      <a:ext cx="5196840" cy="2725420"/>
+                      <a:ext cx="6728460" cy="2674620"/>
                     </a:xfrm>
                     <a:prstGeom prst="rect">
                       <a:avLst/>
                     </a:prstGeom>
-                    <a:noFill/>
-                    <a:ln>
-                      <a:noFill/>
-                    </a:ln>
-                    <a:extLst>
-                      <a:ext uri="{53640926-AAD7-44D8-BBD7-CCE9431645EC}">
-                        <a14:shadowObscured xmlns:a14="http://schemas.microsoft.com/office/drawing/2010/main"/>
-                      </a:ext>
-                    </a:extLst>
                   </pic:spPr>
                 </pic:pic>
               </a:graphicData>
             </a:graphic>
-          </wp:anchor>
+          </wp:inline>
         </w:drawing>
       </w:r>
-      <w:r>
+    </w:p>
+    <w:p>
+      <w:pPr>
         <w:rPr>
           <w:rFonts w:ascii="Baskerville Old Face" w:hAnsi="Baskerville Old Face"/>
           <w:sz w:val="24"/>
           <w:szCs w:val="24"/>
         </w:rPr>
-        <w:t>Compared to all the WHO regions the western pacific region has administered maximum number of va</w:t>
-      </w:r>
+      </w:pPr>
       <w:r>
         <w:rPr>
           <w:rFonts w:ascii="Baskerville Old Face" w:hAnsi="Baskerville Old Face"/>
           <w:sz w:val="24"/>
           <w:szCs w:val="24"/>
         </w:rPr>
-        <w:t>ccines, followed by south-east As</w:t>
+        <w:t xml:space="preserve">To better understand the situation of vaccines we have calculated the percentage of   population who are completely vaccinated for each country. The map shows that </w:t>
       </w:r>
       <w:r>
         <w:rPr>
@@ -1177,7 +1244,7 @@
           <w:sz w:val="24"/>
           <w:szCs w:val="24"/>
         </w:rPr>
-        <w:t>ia region, as these contain densely populated countries.</w:t>
+        <w:t>most countries in Africa continent have lower percentages of vaccinated individuals when compared t</w:t>
       </w:r>
       <w:r>
         <w:rPr>
@@ -1185,17 +1252,7 @@
           <w:sz w:val="24"/>
           <w:szCs w:val="24"/>
         </w:rPr>
-        <w:t xml:space="preserve">       </w:t>
-      </w:r>
-      <w:r>
-        <w:rPr>
-          <w:rFonts w:ascii="Baskerville Old Face" w:eastAsia="Arial Unicode MS" w:hAnsi="Baskerville Old Face" w:cstheme="minorHAnsi"/>
-          <w:noProof/>
-          <w:sz w:val="24"/>
-          <w:szCs w:val="24"/>
-          <w:lang w:eastAsia="en-SG"/>
-        </w:rPr>
-        <w:t xml:space="preserve">     </w:t>
+        <w:t>o the other parts of the world.</w:t>
       </w:r>
     </w:p>
     <w:p>
@@ -1205,13 +1262,6 @@
           <w:sz w:val="24"/>
           <w:szCs w:val="24"/>
         </w:rPr>
-        <w:sectPr>
-          <w:type w:val="continuous"/>
-          <w:pgSz w:w="11906" w:h="16838"/>
-          <w:pgMar w:top="1440" w:right="1440" w:bottom="1440" w:left="1440" w:header="708" w:footer="708" w:gutter="0"/>
-          <w:cols w:space="708"/>
-          <w:docGrid w:linePitch="360"/>
-        </w:sectPr>
       </w:pPr>
       <w:r>
         <w:rPr>
@@ -1219,16 +1269,15 @@
           <w:sz w:val="24"/>
           <w:szCs w:val="24"/>
         </w:rPr>
-        <w:t xml:space="preserve">To better understand the situation of vaccines we have calculated the percentage of   population who are completely vaccinated for each country. The map shows </w:t>
-      </w:r>
-      <w:proofErr w:type="gramStart"/>
+        <w:t>Conclusion</w:t>
+      </w:r>
       <w:r>
         <w:rPr>
           <w:rFonts w:ascii="Baskerville Old Face" w:hAnsi="Baskerville Old Face"/>
           <w:sz w:val="24"/>
           <w:szCs w:val="24"/>
         </w:rPr>
-        <w:t xml:space="preserve">that </w:t>
+        <w:t xml:space="preserve">: </w:t>
       </w:r>
       <w:r>
         <w:rPr>
@@ -1236,24 +1285,14 @@
           <w:sz w:val="24"/>
           <w:szCs w:val="24"/>
         </w:rPr>
-        <w:t xml:space="preserve"> most</w:t>
-      </w:r>
-      <w:proofErr w:type="gramEnd"/>
-      <w:r>
-        <w:rPr>
-          <w:rFonts w:ascii="Baskerville Old Face" w:hAnsi="Baskerville Old Face"/>
-          <w:sz w:val="24"/>
-          <w:szCs w:val="24"/>
-        </w:rPr>
-        <w:t xml:space="preserve"> countries in Africa continent have   lower percentages of vaccinated individuals when compared to the other parts of the world. </w:t>
-      </w:r>
-    </w:p>
-    <w:p/>
+        <w:t>After observing the time frames of when the vaccination began, we see that though there is an increase in the number of cases, the deaths have been controlled. So, we can say that vaccination helps increasing the immunity of people to COVID19.</w:t>
+      </w:r>
+    </w:p>
     <w:sectPr>
       <w:type w:val="continuous"/>
       <w:pgSz w:w="11906" w:h="16838"/>
-      <w:pgMar w:top="1440" w:right="1440" w:bottom="1440" w:left="1440" w:header="708" w:footer="708" w:gutter="0"/>
-      <w:cols w:num="2" w:space="708"/>
+      <w:pgMar w:top="720" w:right="720" w:bottom="720" w:left="720" w:header="708" w:footer="708" w:gutter="0"/>
+      <w:cols w:space="708"/>
       <w:docGrid w:linePitch="360"/>
     </w:sectPr>
   </w:body>
@@ -2049,6 +2088,15 @@
       <w:contextualSpacing/>
     </w:pPr>
   </w:style>
+  <w:style w:type="paragraph" w:styleId="NoSpacing">
+    <w:name w:val="No Spacing"/>
+    <w:uiPriority w:val="1"/>
+    <w:qFormat/>
+    <w:rsid w:val="007840E0"/>
+    <w:pPr>
+      <w:spacing w:after="0" w:line="240" w:lineRule="auto"/>
+    </w:pPr>
+  </w:style>
 </w:styles>
 </file>
 
@@ -2318,7 +2366,7 @@
 </file>
 
 <file path=customXml/itemProps1.xml><?xml version="1.0" encoding="utf-8"?>
-<ds:datastoreItem xmlns:ds="http://schemas.openxmlformats.org/officeDocument/2006/customXml" ds:itemID="{43B524B0-33F7-4D9F-8799-44B12AA3914B}">
+<ds:datastoreItem xmlns:ds="http://schemas.openxmlformats.org/officeDocument/2006/customXml" ds:itemID="{5A7640C5-4682-4D77-8226-87CF669AEB08}">
   <ds:schemaRefs>
     <ds:schemaRef ds:uri="http://schemas.openxmlformats.org/officeDocument/2006/bibliography"/>
   </ds:schemaRefs>

</xml_diff>